<commit_message>
Finishing CSCI 3 Lecture 4 Activity4
</commit_message>
<xml_diff>
--- a/CSCI I, II, III/CSCI 3/Lecture 4/Activity4/Lec4_Activity1.docx
+++ b/CSCI I, II, III/CSCI 3/Lecture 4/Activity4/Lec4_Activity1.docx
@@ -1,6 +1,6 @@
 
 <file path=word/document.xml><?xml version="1.0" encoding="utf-8"?>
-<w:document xmlns:wpc="http://schemas.microsoft.com/office/word/2010/wordprocessingCanvas" xmlns:cx="http://schemas.microsoft.com/office/drawing/2014/chartex" xmlns:cx1="http://schemas.microsoft.com/office/drawing/2015/9/8/chartex" xmlns:cx2="http://schemas.microsoft.com/office/drawing/2015/10/21/chartex" xmlns:cx3="http://schemas.microsoft.com/office/drawing/2016/5/9/chartex" xmlns:cx4="http://schemas.microsoft.com/office/drawing/2016/5/10/chartex" xmlns:cx5="http://schemas.microsoft.com/office/drawing/2016/5/11/chartex" xmlns:cx6="http://schemas.microsoft.com/office/drawing/2016/5/12/chartex" xmlns:cx7="http://schemas.microsoft.com/office/drawing/2016/5/13/chartex" xmlns:cx8="http://schemas.microsoft.com/office/drawing/2016/5/14/chartex" xmlns:mc="http://schemas.openxmlformats.org/markup-compatibility/2006" xmlns:aink="http://schemas.microsoft.com/office/drawing/2016/ink" xmlns:am3d="http://schemas.microsoft.com/office/drawing/2017/model3d" xmlns:o="urn:schemas-microsoft-com:office:office" xmlns:r="http://schemas.openxmlformats.org/officeDocument/2006/relationships" xmlns:m="http://schemas.openxmlformats.org/officeDocument/2006/math" xmlns:v="urn:schemas-microsoft-com:vml" xmlns:wp14="http://schemas.microsoft.com/office/word/2010/wordprocessingDrawing" xmlns:wp="http://schemas.openxmlformats.org/drawingml/2006/wordprocessingDrawing" xmlns:w10="urn:schemas-microsoft-com:office:word" xmlns:w="http://schemas.openxmlformats.org/wordprocessingml/2006/main" xmlns:w14="http://schemas.microsoft.com/office/word/2010/wordml" xmlns:w15="http://schemas.microsoft.com/office/word/2012/wordml" xmlns:w16cid="http://schemas.microsoft.com/office/word/2016/wordml/cid" xmlns:w16se="http://schemas.microsoft.com/office/word/2015/wordml/symex" xmlns:wpg="http://schemas.microsoft.com/office/word/2010/wordprocessingGroup" xmlns:wpi="http://schemas.microsoft.com/office/word/2010/wordprocessingInk" xmlns:wne="http://schemas.microsoft.com/office/word/2006/wordml" xmlns:wps="http://schemas.microsoft.com/office/word/2010/wordprocessingShape" mc:Ignorable="w14 w15 w16se w16cid wp14">
+<w:document xmlns:wpc="http://schemas.microsoft.com/office/word/2010/wordprocessingCanvas" xmlns:cx="http://schemas.microsoft.com/office/drawing/2014/chartex" xmlns:mc="http://schemas.openxmlformats.org/markup-compatibility/2006" xmlns:o="urn:schemas-microsoft-com:office:office" xmlns:r="http://schemas.openxmlformats.org/officeDocument/2006/relationships" xmlns:m="http://schemas.openxmlformats.org/officeDocument/2006/math" xmlns:v="urn:schemas-microsoft-com:vml" xmlns:wp14="http://schemas.microsoft.com/office/word/2010/wordprocessingDrawing" xmlns:wp="http://schemas.openxmlformats.org/drawingml/2006/wordprocessingDrawing" xmlns:w10="urn:schemas-microsoft-com:office:word" xmlns:w="http://schemas.openxmlformats.org/wordprocessingml/2006/main" xmlns:w14="http://schemas.microsoft.com/office/word/2010/wordml" xmlns:w15="http://schemas.microsoft.com/office/word/2012/wordml" xmlns:w16se="http://schemas.microsoft.com/office/word/2015/wordml/symex" xmlns:wpg="http://schemas.microsoft.com/office/word/2010/wordprocessingGroup" xmlns:wpi="http://schemas.microsoft.com/office/word/2010/wordprocessingInk" xmlns:wne="http://schemas.microsoft.com/office/word/2006/wordml" xmlns:wps="http://schemas.microsoft.com/office/word/2010/wordprocessingShape" mc:Ignorable="w14 w15 w16se wp14">
   <w:body>
     <w:p>
       <w:pPr>
@@ -46,8 +46,6 @@
         </w:rPr>
         <w:t>Summer</w:t>
       </w:r>
-      <w:bookmarkStart w:id="0" w:name="_GoBack"/>
-      <w:bookmarkEnd w:id="0"/>
       <w:r>
         <w:rPr>
           <w:sz w:val="24"/>
@@ -164,7 +162,39 @@
           <w:sz w:val="24"/>
           <w:szCs w:val="24"/>
         </w:rPr>
-        <w:t>Write a comparator for nonnegative integers that determines order based on the number of 1’s in each integer’s binary expansion, so that i &lt; j if the number of 1’s in the binary representation of i is less than the number of 1’s in the binary representation of j.</w:t>
+        <w:t xml:space="preserve">Write a comparator for nonnegative integers that determines order based on the number of 1’s in each integer’s binary expansion, so that </w:t>
+      </w:r>
+      <w:proofErr w:type="spellStart"/>
+      <w:r>
+        <w:rPr>
+          <w:sz w:val="24"/>
+          <w:szCs w:val="24"/>
+        </w:rPr>
+        <w:t>i</w:t>
+      </w:r>
+      <w:proofErr w:type="spellEnd"/>
+      <w:r>
+        <w:rPr>
+          <w:sz w:val="24"/>
+          <w:szCs w:val="24"/>
+        </w:rPr>
+        <w:t xml:space="preserve"> &lt; j if the number of 1’s in the binary representation of </w:t>
+      </w:r>
+      <w:proofErr w:type="spellStart"/>
+      <w:r>
+        <w:rPr>
+          <w:sz w:val="24"/>
+          <w:szCs w:val="24"/>
+        </w:rPr>
+        <w:t>i</w:t>
+      </w:r>
+      <w:proofErr w:type="spellEnd"/>
+      <w:r>
+        <w:rPr>
+          <w:sz w:val="24"/>
+          <w:szCs w:val="24"/>
+        </w:rPr>
+        <w:t xml:space="preserve"> is less than the number of 1’s in the binary representation of j.</w:t>
       </w:r>
       <w:r>
         <w:rPr>
@@ -351,7 +381,34 @@
           <w:shd w:val="clear" w:color="auto" w:fill="EFF0F1"/>
           <w:lang w:eastAsia="zh-CN"/>
         </w:rPr>
-        <w:t xml:space="preserve"> java.util.</w:t>
+        <w:t xml:space="preserve"> </w:t>
+      </w:r>
+      <w:proofErr w:type="spellStart"/>
+      <w:proofErr w:type="gramStart"/>
+      <w:r>
+        <w:rPr>
+          <w:rFonts w:ascii="inherit" w:eastAsia="Times New Roman" w:hAnsi="inherit" w:cs="Consolas"/>
+          <w:color w:val="303336"/>
+          <w:sz w:val="15"/>
+          <w:szCs w:val="15"/>
+          <w:bdr w:val="none" w:sz="0" w:space="0" w:color="auto" w:frame="1"/>
+          <w:shd w:val="clear" w:color="auto" w:fill="EFF0F1"/>
+          <w:lang w:eastAsia="zh-CN"/>
+        </w:rPr>
+        <w:t>java.util</w:t>
+      </w:r>
+      <w:proofErr w:type="gramEnd"/>
+      <w:r>
+        <w:rPr>
+          <w:rFonts w:ascii="inherit" w:eastAsia="Times New Roman" w:hAnsi="inherit" w:cs="Consolas"/>
+          <w:color w:val="303336"/>
+          <w:sz w:val="15"/>
+          <w:szCs w:val="15"/>
+          <w:bdr w:val="none" w:sz="0" w:space="0" w:color="auto" w:frame="1"/>
+          <w:shd w:val="clear" w:color="auto" w:fill="EFF0F1"/>
+          <w:lang w:eastAsia="zh-CN"/>
+        </w:rPr>
+        <w:t>.</w:t>
       </w:r>
       <w:r>
         <w:rPr>
@@ -365,6 +422,7 @@
         </w:rPr>
         <w:t>Comparator</w:t>
       </w:r>
+      <w:proofErr w:type="spellEnd"/>
       <w:r>
         <w:rPr>
           <w:rFonts w:ascii="inherit" w:eastAsia="Times New Roman" w:hAnsi="inherit" w:cs="Consolas"/>
@@ -432,7 +490,34 @@
           <w:shd w:val="clear" w:color="auto" w:fill="EFF0F1"/>
           <w:lang w:eastAsia="zh-CN"/>
         </w:rPr>
-        <w:t xml:space="preserve"> java.util.</w:t>
+        <w:t xml:space="preserve"> </w:t>
+      </w:r>
+      <w:proofErr w:type="spellStart"/>
+      <w:proofErr w:type="gramStart"/>
+      <w:r>
+        <w:rPr>
+          <w:rFonts w:ascii="inherit" w:eastAsia="Times New Roman" w:hAnsi="inherit" w:cs="Consolas"/>
+          <w:color w:val="303336"/>
+          <w:sz w:val="15"/>
+          <w:szCs w:val="15"/>
+          <w:bdr w:val="none" w:sz="0" w:space="0" w:color="auto" w:frame="1"/>
+          <w:shd w:val="clear" w:color="auto" w:fill="EFF0F1"/>
+          <w:lang w:eastAsia="zh-CN"/>
+        </w:rPr>
+        <w:t>java.util</w:t>
+      </w:r>
+      <w:proofErr w:type="gramEnd"/>
+      <w:r>
+        <w:rPr>
+          <w:rFonts w:ascii="inherit" w:eastAsia="Times New Roman" w:hAnsi="inherit" w:cs="Consolas"/>
+          <w:color w:val="303336"/>
+          <w:sz w:val="15"/>
+          <w:szCs w:val="15"/>
+          <w:bdr w:val="none" w:sz="0" w:space="0" w:color="auto" w:frame="1"/>
+          <w:shd w:val="clear" w:color="auto" w:fill="EFF0F1"/>
+          <w:lang w:eastAsia="zh-CN"/>
+        </w:rPr>
+        <w:t>.</w:t>
       </w:r>
       <w:r>
         <w:rPr>
@@ -446,6 +531,7 @@
         </w:rPr>
         <w:t>PriorityQueue</w:t>
       </w:r>
+      <w:proofErr w:type="spellEnd"/>
       <w:r>
         <w:rPr>
           <w:rFonts w:ascii="inherit" w:eastAsia="Times New Roman" w:hAnsi="inherit" w:cs="Consolas"/>
@@ -746,6 +832,7 @@
         </w:rPr>
         <w:t xml:space="preserve"> main(</w:t>
       </w:r>
+      <w:proofErr w:type="gramStart"/>
       <w:r>
         <w:rPr>
           <w:rFonts w:ascii="inherit" w:eastAsia="Times New Roman" w:hAnsi="inherit" w:cs="Consolas"/>
@@ -768,7 +855,46 @@
           <w:shd w:val="clear" w:color="auto" w:fill="EFF0F1"/>
           <w:lang w:eastAsia="zh-CN"/>
         </w:rPr>
-        <w:t>[] args)</w:t>
+        <w:t>[</w:t>
+      </w:r>
+      <w:proofErr w:type="gramEnd"/>
+      <w:r>
+        <w:rPr>
+          <w:rFonts w:ascii="inherit" w:eastAsia="Times New Roman" w:hAnsi="inherit" w:cs="Consolas"/>
+          <w:color w:val="303336"/>
+          <w:sz w:val="15"/>
+          <w:szCs w:val="15"/>
+          <w:bdr w:val="none" w:sz="0" w:space="0" w:color="auto" w:frame="1"/>
+          <w:shd w:val="clear" w:color="auto" w:fill="EFF0F1"/>
+          <w:lang w:eastAsia="zh-CN"/>
+        </w:rPr>
+        <w:t xml:space="preserve">] </w:t>
+      </w:r>
+      <w:proofErr w:type="spellStart"/>
+      <w:r>
+        <w:rPr>
+          <w:rFonts w:ascii="inherit" w:eastAsia="Times New Roman" w:hAnsi="inherit" w:cs="Consolas"/>
+          <w:color w:val="303336"/>
+          <w:sz w:val="15"/>
+          <w:szCs w:val="15"/>
+          <w:bdr w:val="none" w:sz="0" w:space="0" w:color="auto" w:frame="1"/>
+          <w:shd w:val="clear" w:color="auto" w:fill="EFF0F1"/>
+          <w:lang w:eastAsia="zh-CN"/>
+        </w:rPr>
+        <w:t>args</w:t>
+      </w:r>
+      <w:proofErr w:type="spellEnd"/>
+      <w:r>
+        <w:rPr>
+          <w:rFonts w:ascii="inherit" w:eastAsia="Times New Roman" w:hAnsi="inherit" w:cs="Consolas"/>
+          <w:color w:val="303336"/>
+          <w:sz w:val="15"/>
+          <w:szCs w:val="15"/>
+          <w:bdr w:val="none" w:sz="0" w:space="0" w:color="auto" w:frame="1"/>
+          <w:shd w:val="clear" w:color="auto" w:fill="EFF0F1"/>
+          <w:lang w:eastAsia="zh-CN"/>
+        </w:rPr>
+        <w:t>)</w:t>
       </w:r>
     </w:p>
     <w:p>
@@ -932,6 +1058,8 @@
         </w:rPr>
         <w:t xml:space="preserve"> </w:t>
       </w:r>
+      <w:proofErr w:type="spellStart"/>
+      <w:proofErr w:type="gramStart"/>
       <w:r>
         <w:rPr>
           <w:rFonts w:ascii="inherit" w:eastAsia="Times New Roman" w:hAnsi="inherit" w:cs="Consolas"/>
@@ -944,17 +1072,31 @@
         </w:rPr>
         <w:t>StringLengthComparator</w:t>
       </w:r>
-      <w:r>
-        <w:rPr>
-          <w:rFonts w:ascii="inherit" w:eastAsia="Times New Roman" w:hAnsi="inherit" w:cs="Consolas"/>
-          <w:color w:val="303336"/>
-          <w:sz w:val="15"/>
-          <w:szCs w:val="15"/>
-          <w:bdr w:val="none" w:sz="0" w:space="0" w:color="auto" w:frame="1"/>
-          <w:shd w:val="clear" w:color="auto" w:fill="EFF0F1"/>
-          <w:lang w:eastAsia="zh-CN"/>
-        </w:rPr>
-        <w:t>();</w:t>
+      <w:proofErr w:type="spellEnd"/>
+      <w:r>
+        <w:rPr>
+          <w:rFonts w:ascii="inherit" w:eastAsia="Times New Roman" w:hAnsi="inherit" w:cs="Consolas"/>
+          <w:color w:val="303336"/>
+          <w:sz w:val="15"/>
+          <w:szCs w:val="15"/>
+          <w:bdr w:val="none" w:sz="0" w:space="0" w:color="auto" w:frame="1"/>
+          <w:shd w:val="clear" w:color="auto" w:fill="EFF0F1"/>
+          <w:lang w:eastAsia="zh-CN"/>
+        </w:rPr>
+        <w:t>(</w:t>
+      </w:r>
+      <w:proofErr w:type="gramEnd"/>
+      <w:r>
+        <w:rPr>
+          <w:rFonts w:ascii="inherit" w:eastAsia="Times New Roman" w:hAnsi="inherit" w:cs="Consolas"/>
+          <w:color w:val="303336"/>
+          <w:sz w:val="15"/>
+          <w:szCs w:val="15"/>
+          <w:bdr w:val="none" w:sz="0" w:space="0" w:color="auto" w:frame="1"/>
+          <w:shd w:val="clear" w:color="auto" w:fill="EFF0F1"/>
+          <w:lang w:eastAsia="zh-CN"/>
+        </w:rPr>
+        <w:t>);</w:t>
       </w:r>
     </w:p>
     <w:p>
@@ -1001,6 +1143,7 @@
         </w:rPr>
         <w:t xml:space="preserve">        </w:t>
       </w:r>
+      <w:proofErr w:type="spellStart"/>
       <w:r>
         <w:rPr>
           <w:rFonts w:ascii="inherit" w:eastAsia="Times New Roman" w:hAnsi="inherit" w:cs="Consolas"/>
@@ -1013,6 +1156,7 @@
         </w:rPr>
         <w:t>PriorityQueue</w:t>
       </w:r>
+      <w:proofErr w:type="spellEnd"/>
       <w:r>
         <w:rPr>
           <w:rFonts w:ascii="inherit" w:eastAsia="Times New Roman" w:hAnsi="inherit" w:cs="Consolas"/>
@@ -1118,6 +1262,7 @@
         </w:rPr>
         <w:t xml:space="preserve"> </w:t>
       </w:r>
+      <w:proofErr w:type="spellStart"/>
       <w:r>
         <w:rPr>
           <w:rFonts w:ascii="inherit" w:eastAsia="Times New Roman" w:hAnsi="inherit" w:cs="Consolas"/>
@@ -1130,6 +1275,7 @@
         </w:rPr>
         <w:t>PriorityQueue</w:t>
       </w:r>
+      <w:proofErr w:type="spellEnd"/>
       <w:r>
         <w:rPr>
           <w:rFonts w:ascii="inherit" w:eastAsia="Times New Roman" w:hAnsi="inherit" w:cs="Consolas"/>
@@ -1154,6 +1300,7 @@
         </w:rPr>
         <w:t>String</w:t>
       </w:r>
+      <w:proofErr w:type="gramStart"/>
       <w:r>
         <w:rPr>
           <w:rFonts w:ascii="inherit" w:eastAsia="Times New Roman" w:hAnsi="inherit" w:cs="Consolas"/>
@@ -1166,6 +1313,7 @@
         </w:rPr>
         <w:t>&gt;(</w:t>
       </w:r>
+      <w:proofErr w:type="gramEnd"/>
       <w:r>
         <w:rPr>
           <w:rFonts w:ascii="inherit" w:eastAsia="Times New Roman" w:hAnsi="inherit" w:cs="Consolas"/>
@@ -1233,7 +1381,33 @@
           <w:shd w:val="clear" w:color="auto" w:fill="EFF0F1"/>
           <w:lang w:eastAsia="zh-CN"/>
         </w:rPr>
-        <w:t xml:space="preserve">        queue.add(</w:t>
+        <w:t xml:space="preserve">        </w:t>
+      </w:r>
+      <w:proofErr w:type="spellStart"/>
+      <w:r>
+        <w:rPr>
+          <w:rFonts w:ascii="inherit" w:eastAsia="Times New Roman" w:hAnsi="inherit" w:cs="Consolas"/>
+          <w:color w:val="303336"/>
+          <w:sz w:val="15"/>
+          <w:szCs w:val="15"/>
+          <w:bdr w:val="none" w:sz="0" w:space="0" w:color="auto" w:frame="1"/>
+          <w:shd w:val="clear" w:color="auto" w:fill="EFF0F1"/>
+          <w:lang w:eastAsia="zh-CN"/>
+        </w:rPr>
+        <w:t>queue.add</w:t>
+      </w:r>
+      <w:proofErr w:type="spellEnd"/>
+      <w:r>
+        <w:rPr>
+          <w:rFonts w:ascii="inherit" w:eastAsia="Times New Roman" w:hAnsi="inherit" w:cs="Consolas"/>
+          <w:color w:val="303336"/>
+          <w:sz w:val="15"/>
+          <w:szCs w:val="15"/>
+          <w:bdr w:val="none" w:sz="0" w:space="0" w:color="auto" w:frame="1"/>
+          <w:shd w:val="clear" w:color="auto" w:fill="EFF0F1"/>
+          <w:lang w:eastAsia="zh-CN"/>
+        </w:rPr>
+        <w:t>(</w:t>
       </w:r>
       <w:r>
         <w:rPr>
@@ -1302,8 +1476,36 @@
           <w:shd w:val="clear" w:color="auto" w:fill="EFF0F1"/>
           <w:lang w:eastAsia="zh-CN"/>
         </w:rPr>
-        <w:t xml:space="preserve">        queue.add(</w:t>
-      </w:r>
+        <w:t xml:space="preserve">        </w:t>
+      </w:r>
+      <w:proofErr w:type="spellStart"/>
+      <w:proofErr w:type="gramStart"/>
+      <w:r>
+        <w:rPr>
+          <w:rFonts w:ascii="inherit" w:eastAsia="Times New Roman" w:hAnsi="inherit" w:cs="Consolas"/>
+          <w:color w:val="303336"/>
+          <w:sz w:val="15"/>
+          <w:szCs w:val="15"/>
+          <w:bdr w:val="none" w:sz="0" w:space="0" w:color="auto" w:frame="1"/>
+          <w:shd w:val="clear" w:color="auto" w:fill="EFF0F1"/>
+          <w:lang w:eastAsia="zh-CN"/>
+        </w:rPr>
+        <w:t>queue.add</w:t>
+      </w:r>
+      <w:proofErr w:type="spellEnd"/>
+      <w:r>
+        <w:rPr>
+          <w:rFonts w:ascii="inherit" w:eastAsia="Times New Roman" w:hAnsi="inherit" w:cs="Consolas"/>
+          <w:color w:val="303336"/>
+          <w:sz w:val="15"/>
+          <w:szCs w:val="15"/>
+          <w:bdr w:val="none" w:sz="0" w:space="0" w:color="auto" w:frame="1"/>
+          <w:shd w:val="clear" w:color="auto" w:fill="EFF0F1"/>
+          <w:lang w:eastAsia="zh-CN"/>
+        </w:rPr>
+        <w:t>(</w:t>
+      </w:r>
+      <w:proofErr w:type="gramEnd"/>
       <w:r>
         <w:rPr>
           <w:rFonts w:ascii="inherit" w:eastAsia="Times New Roman" w:hAnsi="inherit" w:cs="Consolas"/>
@@ -1371,7 +1573,33 @@
           <w:shd w:val="clear" w:color="auto" w:fill="EFF0F1"/>
           <w:lang w:eastAsia="zh-CN"/>
         </w:rPr>
-        <w:t xml:space="preserve">        queue.add(</w:t>
+        <w:t xml:space="preserve">        </w:t>
+      </w:r>
+      <w:proofErr w:type="spellStart"/>
+      <w:r>
+        <w:rPr>
+          <w:rFonts w:ascii="inherit" w:eastAsia="Times New Roman" w:hAnsi="inherit" w:cs="Consolas"/>
+          <w:color w:val="303336"/>
+          <w:sz w:val="15"/>
+          <w:szCs w:val="15"/>
+          <w:bdr w:val="none" w:sz="0" w:space="0" w:color="auto" w:frame="1"/>
+          <w:shd w:val="clear" w:color="auto" w:fill="EFF0F1"/>
+          <w:lang w:eastAsia="zh-CN"/>
+        </w:rPr>
+        <w:t>queue.add</w:t>
+      </w:r>
+      <w:proofErr w:type="spellEnd"/>
+      <w:r>
+        <w:rPr>
+          <w:rFonts w:ascii="inherit" w:eastAsia="Times New Roman" w:hAnsi="inherit" w:cs="Consolas"/>
+          <w:color w:val="303336"/>
+          <w:sz w:val="15"/>
+          <w:szCs w:val="15"/>
+          <w:bdr w:val="none" w:sz="0" w:space="0" w:color="auto" w:frame="1"/>
+          <w:shd w:val="clear" w:color="auto" w:fill="EFF0F1"/>
+          <w:lang w:eastAsia="zh-CN"/>
+        </w:rPr>
+        <w:t>(</w:t>
       </w:r>
       <w:r>
         <w:rPr>
@@ -1464,7 +1692,35 @@
           <w:shd w:val="clear" w:color="auto" w:fill="EFF0F1"/>
           <w:lang w:eastAsia="zh-CN"/>
         </w:rPr>
-        <w:t xml:space="preserve"> (queue.size() != </w:t>
+        <w:t xml:space="preserve"> (</w:t>
+      </w:r>
+      <w:proofErr w:type="spellStart"/>
+      <w:proofErr w:type="gramStart"/>
+      <w:r>
+        <w:rPr>
+          <w:rFonts w:ascii="inherit" w:eastAsia="Times New Roman" w:hAnsi="inherit" w:cs="Consolas"/>
+          <w:color w:val="303336"/>
+          <w:sz w:val="15"/>
+          <w:szCs w:val="15"/>
+          <w:bdr w:val="none" w:sz="0" w:space="0" w:color="auto" w:frame="1"/>
+          <w:shd w:val="clear" w:color="auto" w:fill="EFF0F1"/>
+          <w:lang w:eastAsia="zh-CN"/>
+        </w:rPr>
+        <w:t>queue.size</w:t>
+      </w:r>
+      <w:proofErr w:type="spellEnd"/>
+      <w:proofErr w:type="gramEnd"/>
+      <w:r>
+        <w:rPr>
+          <w:rFonts w:ascii="inherit" w:eastAsia="Times New Roman" w:hAnsi="inherit" w:cs="Consolas"/>
+          <w:color w:val="303336"/>
+          <w:sz w:val="15"/>
+          <w:szCs w:val="15"/>
+          <w:bdr w:val="none" w:sz="0" w:space="0" w:color="auto" w:frame="1"/>
+          <w:shd w:val="clear" w:color="auto" w:fill="EFF0F1"/>
+          <w:lang w:eastAsia="zh-CN"/>
+        </w:rPr>
+        <w:t xml:space="preserve">() != </w:t>
       </w:r>
       <w:r>
         <w:rPr>
@@ -1580,6 +1836,7 @@
         </w:rPr>
         <w:t xml:space="preserve">            </w:t>
       </w:r>
+      <w:proofErr w:type="spellStart"/>
       <w:r>
         <w:rPr>
           <w:rFonts w:ascii="inherit" w:eastAsia="Times New Roman" w:hAnsi="inherit" w:cs="Consolas"/>
@@ -1602,7 +1859,48 @@
           <w:shd w:val="clear" w:color="auto" w:fill="EFF0F1"/>
           <w:lang w:eastAsia="zh-CN"/>
         </w:rPr>
-        <w:t>.out.println(queue.remove());</w:t>
+        <w:t>.out.println</w:t>
+      </w:r>
+      <w:proofErr w:type="spellEnd"/>
+      <w:r>
+        <w:rPr>
+          <w:rFonts w:ascii="inherit" w:eastAsia="Times New Roman" w:hAnsi="inherit" w:cs="Consolas"/>
+          <w:color w:val="303336"/>
+          <w:sz w:val="15"/>
+          <w:szCs w:val="15"/>
+          <w:bdr w:val="none" w:sz="0" w:space="0" w:color="auto" w:frame="1"/>
+          <w:shd w:val="clear" w:color="auto" w:fill="EFF0F1"/>
+          <w:lang w:eastAsia="zh-CN"/>
+        </w:rPr>
+        <w:t>(</w:t>
+      </w:r>
+      <w:proofErr w:type="spellStart"/>
+      <w:proofErr w:type="gramStart"/>
+      <w:r>
+        <w:rPr>
+          <w:rFonts w:ascii="inherit" w:eastAsia="Times New Roman" w:hAnsi="inherit" w:cs="Consolas"/>
+          <w:color w:val="303336"/>
+          <w:sz w:val="15"/>
+          <w:szCs w:val="15"/>
+          <w:bdr w:val="none" w:sz="0" w:space="0" w:color="auto" w:frame="1"/>
+          <w:shd w:val="clear" w:color="auto" w:fill="EFF0F1"/>
+          <w:lang w:eastAsia="zh-CN"/>
+        </w:rPr>
+        <w:t>queue.remove</w:t>
+      </w:r>
+      <w:proofErr w:type="spellEnd"/>
+      <w:proofErr w:type="gramEnd"/>
+      <w:r>
+        <w:rPr>
+          <w:rFonts w:ascii="inherit" w:eastAsia="Times New Roman" w:hAnsi="inherit" w:cs="Consolas"/>
+          <w:color w:val="303336"/>
+          <w:sz w:val="15"/>
+          <w:szCs w:val="15"/>
+          <w:bdr w:val="none" w:sz="0" w:space="0" w:color="auto" w:frame="1"/>
+          <w:shd w:val="clear" w:color="auto" w:fill="EFF0F1"/>
+          <w:lang w:eastAsia="zh-CN"/>
+        </w:rPr>
+        <w:t>());</w:t>
       </w:r>
     </w:p>
     <w:p>
@@ -1803,7 +2101,21 @@
           <w:bdr w:val="none" w:sz="0" w:space="0" w:color="auto" w:frame="1"/>
           <w:shd w:val="clear" w:color="auto" w:fill="EFF0F1"/>
         </w:rPr>
-        <w:t xml:space="preserve"> java</w:t>
+        <w:t xml:space="preserve"> </w:t>
+      </w:r>
+      <w:proofErr w:type="spellStart"/>
+      <w:proofErr w:type="gramStart"/>
+      <w:r>
+        <w:rPr>
+          <w:rStyle w:val="pln"/>
+          <w:rFonts w:ascii="inherit" w:hAnsi="inherit" w:cs="Consolas"/>
+          <w:color w:val="303336"/>
+          <w:sz w:val="15"/>
+          <w:szCs w:val="15"/>
+          <w:bdr w:val="none" w:sz="0" w:space="0" w:color="auto" w:frame="1"/>
+          <w:shd w:val="clear" w:color="auto" w:fill="EFF0F1"/>
+        </w:rPr>
+        <w:t>java</w:t>
       </w:r>
       <w:r>
         <w:rPr>
@@ -1829,6 +2141,7 @@
         </w:rPr>
         <w:t>util</w:t>
       </w:r>
+      <w:proofErr w:type="gramEnd"/>
       <w:r>
         <w:rPr>
           <w:rStyle w:val="pun"/>
@@ -1853,6 +2166,7 @@
         </w:rPr>
         <w:t>Comparator</w:t>
       </w:r>
+      <w:proofErr w:type="spellEnd"/>
       <w:r>
         <w:rPr>
           <w:rStyle w:val="pun"/>
@@ -1945,6 +2259,7 @@
         </w:rPr>
         <w:t xml:space="preserve"> </w:t>
       </w:r>
+      <w:proofErr w:type="spellStart"/>
       <w:r>
         <w:rPr>
           <w:rStyle w:val="typ"/>
@@ -1957,6 +2272,7 @@
         </w:rPr>
         <w:t>StringLengthComparator</w:t>
       </w:r>
+      <w:proofErr w:type="spellEnd"/>
       <w:r>
         <w:rPr>
           <w:rStyle w:val="pln"/>
@@ -2161,6 +2477,7 @@
         </w:rPr>
         <w:t xml:space="preserve"> </w:t>
       </w:r>
+      <w:proofErr w:type="spellStart"/>
       <w:r>
         <w:rPr>
           <w:rStyle w:val="kwd"/>
@@ -2173,6 +2490,7 @@
         </w:rPr>
         <w:t>int</w:t>
       </w:r>
+      <w:proofErr w:type="spellEnd"/>
       <w:r>
         <w:rPr>
           <w:rStyle w:val="pln"/>
@@ -2183,7 +2501,20 @@
           <w:bdr w:val="none" w:sz="0" w:space="0" w:color="auto" w:frame="1"/>
           <w:shd w:val="clear" w:color="auto" w:fill="EFF0F1"/>
         </w:rPr>
-        <w:t xml:space="preserve"> compare</w:t>
+        <w:t xml:space="preserve"> </w:t>
+      </w:r>
+      <w:proofErr w:type="gramStart"/>
+      <w:r>
+        <w:rPr>
+          <w:rStyle w:val="pln"/>
+          <w:rFonts w:ascii="inherit" w:hAnsi="inherit" w:cs="Consolas"/>
+          <w:color w:val="303336"/>
+          <w:sz w:val="15"/>
+          <w:szCs w:val="15"/>
+          <w:bdr w:val="none" w:sz="0" w:space="0" w:color="auto" w:frame="1"/>
+          <w:shd w:val="clear" w:color="auto" w:fill="EFF0F1"/>
+        </w:rPr>
+        <w:t>compare</w:t>
       </w:r>
       <w:r>
         <w:rPr>
@@ -2197,6 +2528,7 @@
         </w:rPr>
         <w:t>(</w:t>
       </w:r>
+      <w:proofErr w:type="gramEnd"/>
       <w:r>
         <w:rPr>
           <w:rStyle w:val="typ"/>
@@ -2439,7 +2771,61 @@
           <w:bdr w:val="none" w:sz="0" w:space="0" w:color="auto" w:frame="1"/>
           <w:shd w:val="clear" w:color="auto" w:fill="EFF0F1"/>
         </w:rPr>
-        <w:t>// You could also just return x.length() - y.length(),</w:t>
+        <w:t xml:space="preserve">// You could also just return </w:t>
+      </w:r>
+      <w:proofErr w:type="spellStart"/>
+      <w:proofErr w:type="gramStart"/>
+      <w:r>
+        <w:rPr>
+          <w:rStyle w:val="com"/>
+          <w:rFonts w:ascii="inherit" w:hAnsi="inherit" w:cs="Consolas"/>
+          <w:color w:val="858C93"/>
+          <w:sz w:val="15"/>
+          <w:szCs w:val="15"/>
+          <w:bdr w:val="none" w:sz="0" w:space="0" w:color="auto" w:frame="1"/>
+          <w:shd w:val="clear" w:color="auto" w:fill="EFF0F1"/>
+        </w:rPr>
+        <w:t>x.length</w:t>
+      </w:r>
+      <w:proofErr w:type="spellEnd"/>
+      <w:proofErr w:type="gramEnd"/>
+      <w:r>
+        <w:rPr>
+          <w:rStyle w:val="com"/>
+          <w:rFonts w:ascii="inherit" w:hAnsi="inherit" w:cs="Consolas"/>
+          <w:color w:val="858C93"/>
+          <w:sz w:val="15"/>
+          <w:szCs w:val="15"/>
+          <w:bdr w:val="none" w:sz="0" w:space="0" w:color="auto" w:frame="1"/>
+          <w:shd w:val="clear" w:color="auto" w:fill="EFF0F1"/>
+        </w:rPr>
+        <w:t xml:space="preserve">() - </w:t>
+      </w:r>
+      <w:proofErr w:type="spellStart"/>
+      <w:r>
+        <w:rPr>
+          <w:rStyle w:val="com"/>
+          <w:rFonts w:ascii="inherit" w:hAnsi="inherit" w:cs="Consolas"/>
+          <w:color w:val="858C93"/>
+          <w:sz w:val="15"/>
+          <w:szCs w:val="15"/>
+          <w:bdr w:val="none" w:sz="0" w:space="0" w:color="auto" w:frame="1"/>
+          <w:shd w:val="clear" w:color="auto" w:fill="EFF0F1"/>
+        </w:rPr>
+        <w:t>y.length</w:t>
+      </w:r>
+      <w:proofErr w:type="spellEnd"/>
+      <w:r>
+        <w:rPr>
+          <w:rStyle w:val="com"/>
+          <w:rFonts w:ascii="inherit" w:hAnsi="inherit" w:cs="Consolas"/>
+          <w:color w:val="858C93"/>
+          <w:sz w:val="15"/>
+          <w:szCs w:val="15"/>
+          <w:bdr w:val="none" w:sz="0" w:space="0" w:color="auto" w:frame="1"/>
+          <w:shd w:val="clear" w:color="auto" w:fill="EFF0F1"/>
+        </w:rPr>
+        <w:t>(),</w:t>
       </w:r>
     </w:p>
     <w:p>
@@ -2545,6 +2931,8 @@
         </w:rPr>
         <w:t>(</w:t>
       </w:r>
+      <w:proofErr w:type="spellStart"/>
+      <w:proofErr w:type="gramStart"/>
       <w:r>
         <w:rPr>
           <w:rStyle w:val="pln"/>
@@ -2581,6 +2969,8 @@
         </w:rPr>
         <w:t>length</w:t>
       </w:r>
+      <w:proofErr w:type="spellEnd"/>
+      <w:proofErr w:type="gramEnd"/>
       <w:r>
         <w:rPr>
           <w:rStyle w:val="pun"/>
@@ -2627,7 +3017,20 @@
           <w:bdr w:val="none" w:sz="0" w:space="0" w:color="auto" w:frame="1"/>
           <w:shd w:val="clear" w:color="auto" w:fill="EFF0F1"/>
         </w:rPr>
-        <w:t xml:space="preserve"> y</w:t>
+        <w:t xml:space="preserve"> </w:t>
+      </w:r>
+      <w:proofErr w:type="spellStart"/>
+      <w:r>
+        <w:rPr>
+          <w:rStyle w:val="pln"/>
+          <w:rFonts w:ascii="inherit" w:hAnsi="inherit" w:cs="Consolas"/>
+          <w:color w:val="303336"/>
+          <w:sz w:val="15"/>
+          <w:szCs w:val="15"/>
+          <w:bdr w:val="none" w:sz="0" w:space="0" w:color="auto" w:frame="1"/>
+          <w:shd w:val="clear" w:color="auto" w:fill="EFF0F1"/>
+        </w:rPr>
+        <w:t>y</w:t>
       </w:r>
       <w:r>
         <w:rPr>
@@ -2653,6 +3056,7 @@
         </w:rPr>
         <w:t>length</w:t>
       </w:r>
+      <w:proofErr w:type="spellEnd"/>
       <w:r>
         <w:rPr>
           <w:rStyle w:val="pun"/>
@@ -2897,6 +3301,8 @@
         </w:rPr>
         <w:t>(</w:t>
       </w:r>
+      <w:proofErr w:type="spellStart"/>
+      <w:proofErr w:type="gramStart"/>
       <w:r>
         <w:rPr>
           <w:rStyle w:val="pln"/>
@@ -2933,6 +3339,8 @@
         </w:rPr>
         <w:t>length</w:t>
       </w:r>
+      <w:proofErr w:type="spellEnd"/>
+      <w:proofErr w:type="gramEnd"/>
       <w:r>
         <w:rPr>
           <w:rStyle w:val="pun"/>
@@ -2979,7 +3387,20 @@
           <w:bdr w:val="none" w:sz="0" w:space="0" w:color="auto" w:frame="1"/>
           <w:shd w:val="clear" w:color="auto" w:fill="EFF0F1"/>
         </w:rPr>
-        <w:t xml:space="preserve"> y</w:t>
+        <w:t xml:space="preserve"> </w:t>
+      </w:r>
+      <w:proofErr w:type="spellStart"/>
+      <w:r>
+        <w:rPr>
+          <w:rStyle w:val="pln"/>
+          <w:rFonts w:ascii="inherit" w:hAnsi="inherit" w:cs="Consolas"/>
+          <w:color w:val="303336"/>
+          <w:sz w:val="15"/>
+          <w:szCs w:val="15"/>
+          <w:bdr w:val="none" w:sz="0" w:space="0" w:color="auto" w:frame="1"/>
+          <w:shd w:val="clear" w:color="auto" w:fill="EFF0F1"/>
+        </w:rPr>
+        <w:t>y</w:t>
       </w:r>
       <w:r>
         <w:rPr>
@@ -3005,6 +3426,7 @@
         </w:rPr>
         <w:t>length</w:t>
       </w:r>
+      <w:proofErr w:type="spellEnd"/>
       <w:r>
         <w:rPr>
           <w:rStyle w:val="pun"/>
@@ -3346,7 +3768,6 @@
           <w:sz w:val="15"/>
           <w:szCs w:val="15"/>
         </w:rPr>
-        <w:lastRenderedPageBreak/>
         <w:t>Output:</w:t>
       </w:r>
     </w:p>
@@ -3557,33 +3978,1493 @@
           <w:szCs w:val="24"/>
         </w:rPr>
       </w:pPr>
-    </w:p>
-    <w:p>
-      <w:pPr>
-        <w:pStyle w:val="p1"/>
-        <w:rPr>
-          <w:sz w:val="24"/>
-          <w:szCs w:val="24"/>
-        </w:rPr>
-      </w:pPr>
-    </w:p>
-    <w:p>
-      <w:pPr>
-        <w:pStyle w:val="p1"/>
-        <w:rPr>
-          <w:sz w:val="24"/>
-          <w:szCs w:val="24"/>
-        </w:rPr>
-      </w:pPr>
-    </w:p>
-    <w:p>
-      <w:pPr>
-        <w:pStyle w:val="p1"/>
-        <w:rPr>
-          <w:sz w:val="24"/>
-          <w:szCs w:val="24"/>
-        </w:rPr>
-      </w:pPr>
+      <w:r>
+        <w:rPr>
+          <w:noProof/>
+        </w:rPr>
+        <w:drawing>
+          <wp:inline distT="0" distB="0" distL="0" distR="0" wp14:anchorId="3BEF8977" wp14:editId="6F796FA5">
+            <wp:extent cx="5047619" cy="2000000"/>
+            <wp:effectExtent l="0" t="0" r="635" b="635"/>
+            <wp:docPr id="1" name="Picture 1"/>
+            <wp:cNvGraphicFramePr>
+              <a:graphicFrameLocks xmlns:a="http://schemas.openxmlformats.org/drawingml/2006/main" noChangeAspect="1"/>
+            </wp:cNvGraphicFramePr>
+            <a:graphic xmlns:a="http://schemas.openxmlformats.org/drawingml/2006/main">
+              <a:graphicData uri="http://schemas.openxmlformats.org/drawingml/2006/picture">
+                <pic:pic xmlns:pic="http://schemas.openxmlformats.org/drawingml/2006/picture">
+                  <pic:nvPicPr>
+                    <pic:cNvPr id="1" name=""/>
+                    <pic:cNvPicPr/>
+                  </pic:nvPicPr>
+                  <pic:blipFill>
+                    <a:blip r:embed="rId6"/>
+                    <a:stretch>
+                      <a:fillRect/>
+                    </a:stretch>
+                  </pic:blipFill>
+                  <pic:spPr>
+                    <a:xfrm>
+                      <a:off x="0" y="0"/>
+                      <a:ext cx="5047619" cy="2000000"/>
+                    </a:xfrm>
+                    <a:prstGeom prst="rect">
+                      <a:avLst/>
+                    </a:prstGeom>
+                  </pic:spPr>
+                </pic:pic>
+              </a:graphicData>
+            </a:graphic>
+          </wp:inline>
+        </w:drawing>
+      </w:r>
+      <w:bookmarkStart w:id="0" w:name="_GoBack"/>
+      <w:bookmarkEnd w:id="0"/>
+    </w:p>
+    <w:p>
+      <w:pPr>
+        <w:pStyle w:val="p1"/>
+        <w:rPr>
+          <w:sz w:val="24"/>
+          <w:szCs w:val="24"/>
+        </w:rPr>
+      </w:pPr>
+    </w:p>
+    <w:p>
+      <w:pPr>
+        <w:pStyle w:val="p1"/>
+        <w:rPr>
+          <w:sz w:val="24"/>
+          <w:szCs w:val="24"/>
+        </w:rPr>
+      </w:pPr>
+    </w:p>
+    <w:p>
+      <w:pPr>
+        <w:pStyle w:val="p1"/>
+        <w:rPr>
+          <w:sz w:val="24"/>
+          <w:szCs w:val="24"/>
+        </w:rPr>
+      </w:pPr>
+      <w:r>
+        <w:rPr>
+          <w:rFonts w:ascii="Courier New" w:hAnsi="Courier New" w:cs="Courier New"/>
+          <w:color w:val="FA6400"/>
+        </w:rPr>
+        <w:t>// Test.java</w:t>
+      </w:r>
+      <w:r>
+        <w:rPr>
+          <w:rFonts w:ascii="Courier New" w:hAnsi="Courier New" w:cs="Courier New"/>
+          <w:color w:val="FA6400"/>
+        </w:rPr>
+        <w:br/>
+      </w:r>
+      <w:r>
+        <w:rPr>
+          <w:rFonts w:ascii="Courier New" w:hAnsi="Courier New" w:cs="Courier New"/>
+          <w:color w:val="941EDF"/>
+        </w:rPr>
+        <w:t>import</w:t>
+      </w:r>
+      <w:r>
+        <w:rPr>
+          <w:rFonts w:ascii="Courier New" w:hAnsi="Courier New" w:cs="Courier New"/>
+          <w:color w:val="000000"/>
+        </w:rPr>
+        <w:t xml:space="preserve"> </w:t>
+      </w:r>
+      <w:proofErr w:type="spellStart"/>
+      <w:r>
+        <w:rPr>
+          <w:rFonts w:ascii="Courier New" w:hAnsi="Courier New" w:cs="Courier New"/>
+          <w:color w:val="000000"/>
+        </w:rPr>
+        <w:t>java.util.Comparator</w:t>
+      </w:r>
+      <w:proofErr w:type="spellEnd"/>
+      <w:r>
+        <w:rPr>
+          <w:rFonts w:ascii="Courier New" w:hAnsi="Courier New" w:cs="Courier New"/>
+          <w:color w:val="000000"/>
+        </w:rPr>
+        <w:t>;</w:t>
+      </w:r>
+      <w:r>
+        <w:rPr>
+          <w:rFonts w:ascii="Courier New" w:hAnsi="Courier New" w:cs="Courier New"/>
+          <w:color w:val="000000"/>
+        </w:rPr>
+        <w:br/>
+      </w:r>
+      <w:r>
+        <w:rPr>
+          <w:rFonts w:ascii="Courier New" w:hAnsi="Courier New" w:cs="Courier New"/>
+          <w:color w:val="941EDF"/>
+        </w:rPr>
+        <w:t>import</w:t>
+      </w:r>
+      <w:r>
+        <w:rPr>
+          <w:rFonts w:ascii="Courier New" w:hAnsi="Courier New" w:cs="Courier New"/>
+          <w:color w:val="000000"/>
+        </w:rPr>
+        <w:t xml:space="preserve"> </w:t>
+      </w:r>
+      <w:proofErr w:type="spellStart"/>
+      <w:r>
+        <w:rPr>
+          <w:rFonts w:ascii="Courier New" w:hAnsi="Courier New" w:cs="Courier New"/>
+          <w:color w:val="000000"/>
+        </w:rPr>
+        <w:t>java.util.PriorityQueue</w:t>
+      </w:r>
+      <w:proofErr w:type="spellEnd"/>
+      <w:r>
+        <w:rPr>
+          <w:rFonts w:ascii="Courier New" w:hAnsi="Courier New" w:cs="Courier New"/>
+          <w:color w:val="000000"/>
+        </w:rPr>
+        <w:t>;</w:t>
+      </w:r>
+      <w:r>
+        <w:rPr>
+          <w:rFonts w:ascii="Courier New" w:hAnsi="Courier New" w:cs="Courier New"/>
+          <w:color w:val="000000"/>
+        </w:rPr>
+        <w:br/>
+      </w:r>
+      <w:r>
+        <w:rPr>
+          <w:rFonts w:ascii="Courier New" w:hAnsi="Courier New" w:cs="Courier New"/>
+          <w:color w:val="000000"/>
+        </w:rPr>
+        <w:br/>
+      </w:r>
+      <w:r>
+        <w:rPr>
+          <w:rFonts w:ascii="Courier New" w:hAnsi="Courier New" w:cs="Courier New"/>
+          <w:color w:val="941EDF"/>
+        </w:rPr>
+        <w:t>public</w:t>
+      </w:r>
+      <w:r>
+        <w:rPr>
+          <w:rFonts w:ascii="Courier New" w:hAnsi="Courier New" w:cs="Courier New"/>
+          <w:color w:val="000000"/>
+        </w:rPr>
+        <w:t xml:space="preserve"> </w:t>
+      </w:r>
+      <w:r>
+        <w:rPr>
+          <w:rFonts w:ascii="Courier New" w:hAnsi="Courier New" w:cs="Courier New"/>
+          <w:color w:val="941EDF"/>
+        </w:rPr>
+        <w:t>class</w:t>
+      </w:r>
+      <w:r>
+        <w:rPr>
+          <w:rFonts w:ascii="Courier New" w:hAnsi="Courier New" w:cs="Courier New"/>
+          <w:color w:val="000000"/>
+        </w:rPr>
+        <w:t xml:space="preserve"> Test</w:t>
+      </w:r>
+      <w:r>
+        <w:rPr>
+          <w:rFonts w:ascii="Courier New" w:hAnsi="Courier New" w:cs="Courier New"/>
+          <w:color w:val="000000"/>
+        </w:rPr>
+        <w:br/>
+        <w:t>{</w:t>
+      </w:r>
+      <w:r>
+        <w:rPr>
+          <w:rFonts w:ascii="Courier New" w:hAnsi="Courier New" w:cs="Courier New"/>
+          <w:color w:val="000000"/>
+        </w:rPr>
+        <w:br/>
+        <w:t xml:space="preserve">    </w:t>
+      </w:r>
+      <w:r>
+        <w:rPr>
+          <w:rFonts w:ascii="Courier New" w:hAnsi="Courier New" w:cs="Courier New"/>
+          <w:color w:val="941EDF"/>
+        </w:rPr>
+        <w:t>public</w:t>
+      </w:r>
+      <w:r>
+        <w:rPr>
+          <w:rFonts w:ascii="Courier New" w:hAnsi="Courier New" w:cs="Courier New"/>
+          <w:color w:val="000000"/>
+        </w:rPr>
+        <w:t xml:space="preserve"> </w:t>
+      </w:r>
+      <w:r>
+        <w:rPr>
+          <w:rFonts w:ascii="Courier New" w:hAnsi="Courier New" w:cs="Courier New"/>
+          <w:color w:val="941EDF"/>
+        </w:rPr>
+        <w:t>static</w:t>
+      </w:r>
+      <w:r>
+        <w:rPr>
+          <w:rFonts w:ascii="Courier New" w:hAnsi="Courier New" w:cs="Courier New"/>
+          <w:color w:val="000000"/>
+        </w:rPr>
+        <w:t xml:space="preserve"> </w:t>
+      </w:r>
+      <w:r>
+        <w:rPr>
+          <w:rFonts w:ascii="Courier New" w:hAnsi="Courier New" w:cs="Courier New"/>
+          <w:color w:val="941EDF"/>
+        </w:rPr>
+        <w:t>void</w:t>
+      </w:r>
+      <w:r>
+        <w:rPr>
+          <w:rFonts w:ascii="Courier New" w:hAnsi="Courier New" w:cs="Courier New"/>
+          <w:color w:val="000000"/>
+        </w:rPr>
+        <w:t xml:space="preserve"> main(String[] </w:t>
+      </w:r>
+      <w:proofErr w:type="spellStart"/>
+      <w:r>
+        <w:rPr>
+          <w:rFonts w:ascii="Courier New" w:hAnsi="Courier New" w:cs="Courier New"/>
+          <w:color w:val="000000"/>
+        </w:rPr>
+        <w:t>args</w:t>
+      </w:r>
+      <w:proofErr w:type="spellEnd"/>
+      <w:r>
+        <w:rPr>
+          <w:rFonts w:ascii="Courier New" w:hAnsi="Courier New" w:cs="Courier New"/>
+          <w:color w:val="000000"/>
+        </w:rPr>
+        <w:t>)</w:t>
+      </w:r>
+      <w:r>
+        <w:rPr>
+          <w:rFonts w:ascii="Courier New" w:hAnsi="Courier New" w:cs="Courier New"/>
+          <w:color w:val="000000"/>
+        </w:rPr>
+        <w:br/>
+        <w:t xml:space="preserve">    {</w:t>
+      </w:r>
+      <w:r>
+        <w:rPr>
+          <w:rFonts w:ascii="Courier New" w:hAnsi="Courier New" w:cs="Courier New"/>
+          <w:color w:val="000000"/>
+        </w:rPr>
+        <w:br/>
+        <w:t xml:space="preserve">        Comparator&lt;Integer&gt; comparator = </w:t>
+      </w:r>
+      <w:r>
+        <w:rPr>
+          <w:rFonts w:ascii="Courier New" w:hAnsi="Courier New" w:cs="Courier New"/>
+          <w:color w:val="941EDF"/>
+        </w:rPr>
+        <w:t>new</w:t>
+      </w:r>
+      <w:r>
+        <w:rPr>
+          <w:rFonts w:ascii="Courier New" w:hAnsi="Courier New" w:cs="Courier New"/>
+          <w:color w:val="000000"/>
+        </w:rPr>
+        <w:t xml:space="preserve"> </w:t>
+      </w:r>
+      <w:proofErr w:type="spellStart"/>
+      <w:r>
+        <w:rPr>
+          <w:rFonts w:ascii="Courier New" w:hAnsi="Courier New" w:cs="Courier New"/>
+          <w:color w:val="000000"/>
+        </w:rPr>
+        <w:t>IntegerComparator</w:t>
+      </w:r>
+      <w:proofErr w:type="spellEnd"/>
+      <w:r>
+        <w:rPr>
+          <w:rFonts w:ascii="Courier New" w:hAnsi="Courier New" w:cs="Courier New"/>
+          <w:color w:val="000000"/>
+        </w:rPr>
+        <w:t>();</w:t>
+      </w:r>
+      <w:r>
+        <w:rPr>
+          <w:rFonts w:ascii="Courier New" w:hAnsi="Courier New" w:cs="Courier New"/>
+          <w:color w:val="000000"/>
+        </w:rPr>
+        <w:br/>
+        <w:t xml:space="preserve">        </w:t>
+      </w:r>
+      <w:proofErr w:type="spellStart"/>
+      <w:r>
+        <w:rPr>
+          <w:rFonts w:ascii="Courier New" w:hAnsi="Courier New" w:cs="Courier New"/>
+          <w:color w:val="000000"/>
+        </w:rPr>
+        <w:t>PriorityQueue</w:t>
+      </w:r>
+      <w:proofErr w:type="spellEnd"/>
+      <w:r>
+        <w:rPr>
+          <w:rFonts w:ascii="Courier New" w:hAnsi="Courier New" w:cs="Courier New"/>
+          <w:color w:val="000000"/>
+        </w:rPr>
+        <w:t xml:space="preserve">&lt;Integer&gt; queue = </w:t>
+      </w:r>
+      <w:r>
+        <w:rPr>
+          <w:rFonts w:ascii="Courier New" w:hAnsi="Courier New" w:cs="Courier New"/>
+          <w:color w:val="000000"/>
+        </w:rPr>
+        <w:br/>
+        <w:t xml:space="preserve">            </w:t>
+      </w:r>
+      <w:r>
+        <w:rPr>
+          <w:rFonts w:ascii="Courier New" w:hAnsi="Courier New" w:cs="Courier New"/>
+          <w:color w:val="941EDF"/>
+        </w:rPr>
+        <w:t>new</w:t>
+      </w:r>
+      <w:r>
+        <w:rPr>
+          <w:rFonts w:ascii="Courier New" w:hAnsi="Courier New" w:cs="Courier New"/>
+          <w:color w:val="000000"/>
+        </w:rPr>
+        <w:t xml:space="preserve"> </w:t>
+      </w:r>
+      <w:proofErr w:type="spellStart"/>
+      <w:r>
+        <w:rPr>
+          <w:rFonts w:ascii="Courier New" w:hAnsi="Courier New" w:cs="Courier New"/>
+          <w:color w:val="000000"/>
+        </w:rPr>
+        <w:t>PriorityQueue</w:t>
+      </w:r>
+      <w:proofErr w:type="spellEnd"/>
+      <w:r>
+        <w:rPr>
+          <w:rFonts w:ascii="Courier New" w:hAnsi="Courier New" w:cs="Courier New"/>
+          <w:color w:val="000000"/>
+        </w:rPr>
+        <w:t>&lt;Integer&gt;(10, comparator);</w:t>
+      </w:r>
+      <w:r>
+        <w:rPr>
+          <w:rFonts w:ascii="Courier New" w:hAnsi="Courier New" w:cs="Courier New"/>
+          <w:color w:val="000000"/>
+        </w:rPr>
+        <w:br/>
+        <w:t xml:space="preserve">        </w:t>
+      </w:r>
+      <w:proofErr w:type="spellStart"/>
+      <w:r>
+        <w:rPr>
+          <w:rFonts w:ascii="Courier New" w:hAnsi="Courier New" w:cs="Courier New"/>
+          <w:color w:val="000000"/>
+        </w:rPr>
+        <w:t>queue.add</w:t>
+      </w:r>
+      <w:proofErr w:type="spellEnd"/>
+      <w:r>
+        <w:rPr>
+          <w:rFonts w:ascii="Courier New" w:hAnsi="Courier New" w:cs="Courier New"/>
+          <w:color w:val="000000"/>
+        </w:rPr>
+        <w:t>(12);</w:t>
+      </w:r>
+      <w:r>
+        <w:rPr>
+          <w:rFonts w:ascii="Courier New" w:hAnsi="Courier New" w:cs="Courier New"/>
+          <w:color w:val="000000"/>
+        </w:rPr>
+        <w:br/>
+        <w:t xml:space="preserve">        </w:t>
+      </w:r>
+      <w:proofErr w:type="spellStart"/>
+      <w:r>
+        <w:rPr>
+          <w:rFonts w:ascii="Courier New" w:hAnsi="Courier New" w:cs="Courier New"/>
+          <w:color w:val="000000"/>
+        </w:rPr>
+        <w:t>queue.add</w:t>
+      </w:r>
+      <w:proofErr w:type="spellEnd"/>
+      <w:r>
+        <w:rPr>
+          <w:rFonts w:ascii="Courier New" w:hAnsi="Courier New" w:cs="Courier New"/>
+          <w:color w:val="000000"/>
+        </w:rPr>
+        <w:t>(9);</w:t>
+      </w:r>
+      <w:r>
+        <w:rPr>
+          <w:rFonts w:ascii="Courier New" w:hAnsi="Courier New" w:cs="Courier New"/>
+          <w:color w:val="000000"/>
+        </w:rPr>
+        <w:br/>
+        <w:t xml:space="preserve">        </w:t>
+      </w:r>
+      <w:proofErr w:type="spellStart"/>
+      <w:r>
+        <w:rPr>
+          <w:rFonts w:ascii="Courier New" w:hAnsi="Courier New" w:cs="Courier New"/>
+          <w:color w:val="000000"/>
+        </w:rPr>
+        <w:t>queue.add</w:t>
+      </w:r>
+      <w:proofErr w:type="spellEnd"/>
+      <w:r>
+        <w:rPr>
+          <w:rFonts w:ascii="Courier New" w:hAnsi="Courier New" w:cs="Courier New"/>
+          <w:color w:val="000000"/>
+        </w:rPr>
+        <w:t>(33);</w:t>
+      </w:r>
+      <w:r>
+        <w:rPr>
+          <w:rFonts w:ascii="Courier New" w:hAnsi="Courier New" w:cs="Courier New"/>
+          <w:color w:val="000000"/>
+        </w:rPr>
+        <w:br/>
+        <w:t xml:space="preserve">        </w:t>
+      </w:r>
+      <w:r>
+        <w:rPr>
+          <w:rFonts w:ascii="Courier New" w:hAnsi="Courier New" w:cs="Courier New"/>
+          <w:color w:val="941EDF"/>
+        </w:rPr>
+        <w:t>while</w:t>
+      </w:r>
+      <w:r>
+        <w:rPr>
+          <w:rFonts w:ascii="Courier New" w:hAnsi="Courier New" w:cs="Courier New"/>
+          <w:color w:val="000000"/>
+        </w:rPr>
+        <w:t xml:space="preserve"> (</w:t>
+      </w:r>
+      <w:proofErr w:type="spellStart"/>
+      <w:r>
+        <w:rPr>
+          <w:rFonts w:ascii="Courier New" w:hAnsi="Courier New" w:cs="Courier New"/>
+          <w:color w:val="000000"/>
+        </w:rPr>
+        <w:t>queue.size</w:t>
+      </w:r>
+      <w:proofErr w:type="spellEnd"/>
+      <w:r>
+        <w:rPr>
+          <w:rFonts w:ascii="Courier New" w:hAnsi="Courier New" w:cs="Courier New"/>
+          <w:color w:val="000000"/>
+        </w:rPr>
+        <w:t>() != 0)</w:t>
+      </w:r>
+      <w:r>
+        <w:rPr>
+          <w:rFonts w:ascii="Courier New" w:hAnsi="Courier New" w:cs="Courier New"/>
+          <w:color w:val="000000"/>
+        </w:rPr>
+        <w:br/>
+      </w:r>
+      <w:r>
+        <w:rPr>
+          <w:rFonts w:ascii="Courier New" w:hAnsi="Courier New" w:cs="Courier New"/>
+          <w:color w:val="000000"/>
+        </w:rPr>
+        <w:lastRenderedPageBreak/>
+        <w:t xml:space="preserve">        {</w:t>
+      </w:r>
+      <w:r>
+        <w:rPr>
+          <w:rFonts w:ascii="Courier New" w:hAnsi="Courier New" w:cs="Courier New"/>
+          <w:color w:val="000000"/>
+        </w:rPr>
+        <w:br/>
+        <w:t xml:space="preserve">            </w:t>
+      </w:r>
+      <w:proofErr w:type="spellStart"/>
+      <w:r>
+        <w:rPr>
+          <w:rFonts w:ascii="Courier New" w:hAnsi="Courier New" w:cs="Courier New"/>
+          <w:color w:val="000000"/>
+        </w:rPr>
+        <w:t>System.out.println</w:t>
+      </w:r>
+      <w:proofErr w:type="spellEnd"/>
+      <w:r>
+        <w:rPr>
+          <w:rFonts w:ascii="Courier New" w:hAnsi="Courier New" w:cs="Courier New"/>
+          <w:color w:val="000000"/>
+        </w:rPr>
+        <w:t>(</w:t>
+      </w:r>
+      <w:proofErr w:type="spellStart"/>
+      <w:r>
+        <w:rPr>
+          <w:rFonts w:ascii="Courier New" w:hAnsi="Courier New" w:cs="Courier New"/>
+          <w:color w:val="000000"/>
+        </w:rPr>
+        <w:t>queue.remove</w:t>
+      </w:r>
+      <w:proofErr w:type="spellEnd"/>
+      <w:r>
+        <w:rPr>
+          <w:rFonts w:ascii="Courier New" w:hAnsi="Courier New" w:cs="Courier New"/>
+          <w:color w:val="000000"/>
+        </w:rPr>
+        <w:t>());</w:t>
+      </w:r>
+      <w:r>
+        <w:rPr>
+          <w:rFonts w:ascii="Courier New" w:hAnsi="Courier New" w:cs="Courier New"/>
+          <w:color w:val="000000"/>
+        </w:rPr>
+        <w:br/>
+        <w:t xml:space="preserve">        }</w:t>
+      </w:r>
+      <w:r>
+        <w:rPr>
+          <w:rFonts w:ascii="Courier New" w:hAnsi="Courier New" w:cs="Courier New"/>
+          <w:color w:val="000000"/>
+        </w:rPr>
+        <w:br/>
+        <w:t xml:space="preserve">        </w:t>
+      </w:r>
+      <w:r>
+        <w:rPr>
+          <w:rFonts w:ascii="Courier New" w:hAnsi="Courier New" w:cs="Courier New"/>
+          <w:color w:val="000000"/>
+        </w:rPr>
+        <w:br/>
+        <w:t xml:space="preserve">    }</w:t>
+      </w:r>
+      <w:r>
+        <w:rPr>
+          <w:rFonts w:ascii="Courier New" w:hAnsi="Courier New" w:cs="Courier New"/>
+          <w:color w:val="000000"/>
+        </w:rPr>
+        <w:br/>
+        <w:t>}</w:t>
+      </w:r>
+      <w:r>
+        <w:rPr>
+          <w:rFonts w:ascii="Courier New" w:hAnsi="Courier New" w:cs="Courier New"/>
+          <w:color w:val="000000"/>
+        </w:rPr>
+        <w:br/>
+      </w:r>
+    </w:p>
+    <w:p>
+      <w:pPr>
+        <w:pStyle w:val="p1"/>
+        <w:rPr>
+          <w:sz w:val="24"/>
+          <w:szCs w:val="24"/>
+        </w:rPr>
+      </w:pPr>
+      <w:r>
+        <w:rPr>
+          <w:sz w:val="24"/>
+          <w:szCs w:val="24"/>
+        </w:rPr>
+        <w:t>// StringLengthComparator.java</w:t>
+      </w:r>
+    </w:p>
+    <w:p>
+      <w:pPr>
+        <w:pStyle w:val="p1"/>
+        <w:rPr>
+          <w:sz w:val="24"/>
+          <w:szCs w:val="24"/>
+        </w:rPr>
+      </w:pPr>
+      <w:r>
+        <w:rPr>
+          <w:sz w:val="24"/>
+          <w:szCs w:val="24"/>
+        </w:rPr>
+        <w:t xml:space="preserve">import </w:t>
+      </w:r>
+      <w:proofErr w:type="spellStart"/>
+      <w:proofErr w:type="gramStart"/>
+      <w:r>
+        <w:rPr>
+          <w:sz w:val="24"/>
+          <w:szCs w:val="24"/>
+        </w:rPr>
+        <w:t>java.util</w:t>
+      </w:r>
+      <w:proofErr w:type="gramEnd"/>
+      <w:r>
+        <w:rPr>
+          <w:sz w:val="24"/>
+          <w:szCs w:val="24"/>
+        </w:rPr>
+        <w:t>.Comparator</w:t>
+      </w:r>
+      <w:proofErr w:type="spellEnd"/>
+      <w:r>
+        <w:rPr>
+          <w:sz w:val="24"/>
+          <w:szCs w:val="24"/>
+        </w:rPr>
+        <w:t>;</w:t>
+      </w:r>
+    </w:p>
+    <w:p>
+      <w:pPr>
+        <w:pStyle w:val="p1"/>
+        <w:rPr>
+          <w:sz w:val="24"/>
+          <w:szCs w:val="24"/>
+        </w:rPr>
+      </w:pPr>
+    </w:p>
+    <w:p>
+      <w:pPr>
+        <w:pStyle w:val="p1"/>
+        <w:rPr>
+          <w:sz w:val="24"/>
+          <w:szCs w:val="24"/>
+        </w:rPr>
+      </w:pPr>
+      <w:r>
+        <w:rPr>
+          <w:sz w:val="24"/>
+          <w:szCs w:val="24"/>
+        </w:rPr>
+        <w:t xml:space="preserve">public class </w:t>
+      </w:r>
+      <w:proofErr w:type="spellStart"/>
+      <w:r>
+        <w:rPr>
+          <w:sz w:val="24"/>
+          <w:szCs w:val="24"/>
+        </w:rPr>
+        <w:t>IntegerComparator</w:t>
+      </w:r>
+      <w:proofErr w:type="spellEnd"/>
+      <w:r>
+        <w:rPr>
+          <w:sz w:val="24"/>
+          <w:szCs w:val="24"/>
+        </w:rPr>
+        <w:t xml:space="preserve"> implements Comparator&lt;Integer&gt;</w:t>
+      </w:r>
+    </w:p>
+    <w:p>
+      <w:pPr>
+        <w:pStyle w:val="p1"/>
+        <w:rPr>
+          <w:sz w:val="24"/>
+          <w:szCs w:val="24"/>
+        </w:rPr>
+      </w:pPr>
+      <w:r>
+        <w:rPr>
+          <w:sz w:val="24"/>
+          <w:szCs w:val="24"/>
+        </w:rPr>
+        <w:t>{</w:t>
+      </w:r>
+    </w:p>
+    <w:p>
+      <w:pPr>
+        <w:pStyle w:val="p1"/>
+        <w:rPr>
+          <w:sz w:val="24"/>
+          <w:szCs w:val="24"/>
+        </w:rPr>
+      </w:pPr>
+      <w:r>
+        <w:rPr>
+          <w:sz w:val="24"/>
+          <w:szCs w:val="24"/>
+        </w:rPr>
+        <w:t xml:space="preserve">    </w:t>
+      </w:r>
+    </w:p>
+    <w:p>
+      <w:pPr>
+        <w:pStyle w:val="p1"/>
+        <w:rPr>
+          <w:sz w:val="24"/>
+          <w:szCs w:val="24"/>
+        </w:rPr>
+      </w:pPr>
+      <w:r>
+        <w:rPr>
+          <w:sz w:val="24"/>
+          <w:szCs w:val="24"/>
+        </w:rPr>
+        <w:t xml:space="preserve">    public </w:t>
+      </w:r>
+      <w:proofErr w:type="spellStart"/>
+      <w:r>
+        <w:rPr>
+          <w:sz w:val="24"/>
+          <w:szCs w:val="24"/>
+        </w:rPr>
+        <w:t>int</w:t>
+      </w:r>
+      <w:proofErr w:type="spellEnd"/>
+      <w:r>
+        <w:rPr>
+          <w:sz w:val="24"/>
+          <w:szCs w:val="24"/>
+        </w:rPr>
+        <w:t xml:space="preserve"> </w:t>
+      </w:r>
+      <w:proofErr w:type="gramStart"/>
+      <w:r>
+        <w:rPr>
+          <w:sz w:val="24"/>
+          <w:szCs w:val="24"/>
+        </w:rPr>
+        <w:t>compare(</w:t>
+      </w:r>
+      <w:proofErr w:type="gramEnd"/>
+      <w:r>
+        <w:rPr>
+          <w:sz w:val="24"/>
+          <w:szCs w:val="24"/>
+        </w:rPr>
+        <w:t>Integer num1, Integer num2)</w:t>
+      </w:r>
+    </w:p>
+    <w:p>
+      <w:pPr>
+        <w:pStyle w:val="p1"/>
+        <w:rPr>
+          <w:sz w:val="24"/>
+          <w:szCs w:val="24"/>
+        </w:rPr>
+      </w:pPr>
+      <w:r>
+        <w:rPr>
+          <w:sz w:val="24"/>
+          <w:szCs w:val="24"/>
+        </w:rPr>
+        <w:t xml:space="preserve">    {</w:t>
+      </w:r>
+    </w:p>
+    <w:p>
+      <w:pPr>
+        <w:pStyle w:val="p1"/>
+        <w:rPr>
+          <w:sz w:val="24"/>
+          <w:szCs w:val="24"/>
+        </w:rPr>
+      </w:pPr>
+      <w:r>
+        <w:rPr>
+          <w:sz w:val="24"/>
+          <w:szCs w:val="24"/>
+        </w:rPr>
+        <w:t xml:space="preserve">        String binary1 = </w:t>
+      </w:r>
+      <w:proofErr w:type="spellStart"/>
+      <w:r>
+        <w:rPr>
+          <w:sz w:val="24"/>
+          <w:szCs w:val="24"/>
+        </w:rPr>
+        <w:t>Integer.toBinaryString</w:t>
+      </w:r>
+      <w:proofErr w:type="spellEnd"/>
+      <w:r>
+        <w:rPr>
+          <w:sz w:val="24"/>
+          <w:szCs w:val="24"/>
+        </w:rPr>
+        <w:t>(num1);</w:t>
+      </w:r>
+    </w:p>
+    <w:p>
+      <w:pPr>
+        <w:pStyle w:val="p1"/>
+        <w:rPr>
+          <w:sz w:val="24"/>
+          <w:szCs w:val="24"/>
+        </w:rPr>
+      </w:pPr>
+      <w:r>
+        <w:rPr>
+          <w:sz w:val="24"/>
+          <w:szCs w:val="24"/>
+        </w:rPr>
+        <w:t xml:space="preserve">        String binary2 = </w:t>
+      </w:r>
+      <w:proofErr w:type="spellStart"/>
+      <w:r>
+        <w:rPr>
+          <w:sz w:val="24"/>
+          <w:szCs w:val="24"/>
+        </w:rPr>
+        <w:t>Integer.toBinaryString</w:t>
+      </w:r>
+      <w:proofErr w:type="spellEnd"/>
+      <w:r>
+        <w:rPr>
+          <w:sz w:val="24"/>
+          <w:szCs w:val="24"/>
+        </w:rPr>
+        <w:t>(num2);</w:t>
+      </w:r>
+    </w:p>
+    <w:p>
+      <w:pPr>
+        <w:pStyle w:val="p1"/>
+        <w:rPr>
+          <w:sz w:val="24"/>
+          <w:szCs w:val="24"/>
+        </w:rPr>
+      </w:pPr>
+      <w:r>
+        <w:rPr>
+          <w:sz w:val="24"/>
+          <w:szCs w:val="24"/>
+        </w:rPr>
+        <w:t xml:space="preserve">        </w:t>
+      </w:r>
+    </w:p>
+    <w:p>
+      <w:pPr>
+        <w:pStyle w:val="p1"/>
+        <w:rPr>
+          <w:sz w:val="24"/>
+          <w:szCs w:val="24"/>
+        </w:rPr>
+      </w:pPr>
+      <w:r>
+        <w:rPr>
+          <w:sz w:val="24"/>
+          <w:szCs w:val="24"/>
+        </w:rPr>
+        <w:t xml:space="preserve">        </w:t>
+      </w:r>
+      <w:proofErr w:type="spellStart"/>
+      <w:r>
+        <w:rPr>
+          <w:sz w:val="24"/>
+          <w:szCs w:val="24"/>
+        </w:rPr>
+        <w:t>int</w:t>
+      </w:r>
+      <w:proofErr w:type="spellEnd"/>
+      <w:r>
+        <w:rPr>
+          <w:sz w:val="24"/>
+          <w:szCs w:val="24"/>
+        </w:rPr>
+        <w:t xml:space="preserve"> count1 = 0;</w:t>
+      </w:r>
+    </w:p>
+    <w:p>
+      <w:pPr>
+        <w:pStyle w:val="p1"/>
+        <w:rPr>
+          <w:sz w:val="24"/>
+          <w:szCs w:val="24"/>
+        </w:rPr>
+      </w:pPr>
+      <w:r>
+        <w:rPr>
+          <w:sz w:val="24"/>
+          <w:szCs w:val="24"/>
+        </w:rPr>
+        <w:t xml:space="preserve">        </w:t>
+      </w:r>
+      <w:proofErr w:type="spellStart"/>
+      <w:r>
+        <w:rPr>
+          <w:sz w:val="24"/>
+          <w:szCs w:val="24"/>
+        </w:rPr>
+        <w:t>int</w:t>
+      </w:r>
+      <w:proofErr w:type="spellEnd"/>
+      <w:r>
+        <w:rPr>
+          <w:sz w:val="24"/>
+          <w:szCs w:val="24"/>
+        </w:rPr>
+        <w:t xml:space="preserve"> count2 = 0;</w:t>
+      </w:r>
+    </w:p>
+    <w:p>
+      <w:pPr>
+        <w:pStyle w:val="p1"/>
+        <w:rPr>
+          <w:sz w:val="24"/>
+          <w:szCs w:val="24"/>
+        </w:rPr>
+      </w:pPr>
+      <w:r>
+        <w:rPr>
+          <w:sz w:val="24"/>
+          <w:szCs w:val="24"/>
+        </w:rPr>
+        <w:t xml:space="preserve">        </w:t>
+      </w:r>
+    </w:p>
+    <w:p>
+      <w:pPr>
+        <w:pStyle w:val="p1"/>
+        <w:rPr>
+          <w:sz w:val="24"/>
+          <w:szCs w:val="24"/>
+        </w:rPr>
+      </w:pPr>
+      <w:r>
+        <w:rPr>
+          <w:sz w:val="24"/>
+          <w:szCs w:val="24"/>
+        </w:rPr>
+        <w:t xml:space="preserve">        </w:t>
+      </w:r>
+      <w:proofErr w:type="gramStart"/>
+      <w:r>
+        <w:rPr>
+          <w:sz w:val="24"/>
+          <w:szCs w:val="24"/>
+        </w:rPr>
+        <w:t>for(</w:t>
+      </w:r>
+      <w:proofErr w:type="spellStart"/>
+      <w:proofErr w:type="gramEnd"/>
+      <w:r>
+        <w:rPr>
+          <w:sz w:val="24"/>
+          <w:szCs w:val="24"/>
+        </w:rPr>
+        <w:t>int</w:t>
+      </w:r>
+      <w:proofErr w:type="spellEnd"/>
+      <w:r>
+        <w:rPr>
+          <w:sz w:val="24"/>
+          <w:szCs w:val="24"/>
+        </w:rPr>
+        <w:t xml:space="preserve"> </w:t>
+      </w:r>
+      <w:proofErr w:type="spellStart"/>
+      <w:r>
+        <w:rPr>
+          <w:sz w:val="24"/>
+          <w:szCs w:val="24"/>
+        </w:rPr>
+        <w:t>i</w:t>
+      </w:r>
+      <w:proofErr w:type="spellEnd"/>
+      <w:r>
+        <w:rPr>
+          <w:sz w:val="24"/>
+          <w:szCs w:val="24"/>
+        </w:rPr>
+        <w:t xml:space="preserve"> = 0; </w:t>
+      </w:r>
+      <w:proofErr w:type="spellStart"/>
+      <w:r>
+        <w:rPr>
+          <w:sz w:val="24"/>
+          <w:szCs w:val="24"/>
+        </w:rPr>
+        <w:t>i</w:t>
+      </w:r>
+      <w:proofErr w:type="spellEnd"/>
+      <w:r>
+        <w:rPr>
+          <w:sz w:val="24"/>
+          <w:szCs w:val="24"/>
+        </w:rPr>
+        <w:t xml:space="preserve"> &lt; binary1.length(); </w:t>
+      </w:r>
+      <w:proofErr w:type="spellStart"/>
+      <w:r>
+        <w:rPr>
+          <w:sz w:val="24"/>
+          <w:szCs w:val="24"/>
+        </w:rPr>
+        <w:t>i</w:t>
+      </w:r>
+      <w:proofErr w:type="spellEnd"/>
+      <w:r>
+        <w:rPr>
+          <w:sz w:val="24"/>
+          <w:szCs w:val="24"/>
+        </w:rPr>
+        <w:t>++)</w:t>
+      </w:r>
+    </w:p>
+    <w:p>
+      <w:pPr>
+        <w:pStyle w:val="p1"/>
+        <w:rPr>
+          <w:sz w:val="24"/>
+          <w:szCs w:val="24"/>
+        </w:rPr>
+      </w:pPr>
+      <w:r>
+        <w:rPr>
+          <w:sz w:val="24"/>
+          <w:szCs w:val="24"/>
+        </w:rPr>
+        <w:t xml:space="preserve">        {</w:t>
+      </w:r>
+    </w:p>
+    <w:p>
+      <w:pPr>
+        <w:pStyle w:val="p1"/>
+        <w:rPr>
+          <w:sz w:val="24"/>
+          <w:szCs w:val="24"/>
+        </w:rPr>
+      </w:pPr>
+      <w:r>
+        <w:rPr>
+          <w:sz w:val="24"/>
+          <w:szCs w:val="24"/>
+        </w:rPr>
+        <w:t xml:space="preserve">         count1+=binary1.charAt(</w:t>
+      </w:r>
+      <w:proofErr w:type="spellStart"/>
+      <w:r>
+        <w:rPr>
+          <w:sz w:val="24"/>
+          <w:szCs w:val="24"/>
+        </w:rPr>
+        <w:t>i</w:t>
+      </w:r>
+      <w:proofErr w:type="spellEnd"/>
+      <w:r>
+        <w:rPr>
+          <w:sz w:val="24"/>
+          <w:szCs w:val="24"/>
+        </w:rPr>
+        <w:t>) &amp; 1;</w:t>
+      </w:r>
+    </w:p>
+    <w:p>
+      <w:pPr>
+        <w:pStyle w:val="p1"/>
+        <w:rPr>
+          <w:sz w:val="24"/>
+          <w:szCs w:val="24"/>
+        </w:rPr>
+      </w:pPr>
+      <w:r>
+        <w:rPr>
+          <w:sz w:val="24"/>
+          <w:szCs w:val="24"/>
+        </w:rPr>
+        <w:t xml:space="preserve">        }</w:t>
+      </w:r>
+    </w:p>
+    <w:p>
+      <w:pPr>
+        <w:pStyle w:val="p1"/>
+        <w:rPr>
+          <w:sz w:val="24"/>
+          <w:szCs w:val="24"/>
+        </w:rPr>
+      </w:pPr>
+      <w:r>
+        <w:rPr>
+          <w:sz w:val="24"/>
+          <w:szCs w:val="24"/>
+        </w:rPr>
+        <w:t xml:space="preserve">        </w:t>
+      </w:r>
+    </w:p>
+    <w:p>
+      <w:pPr>
+        <w:pStyle w:val="p1"/>
+        <w:rPr>
+          <w:sz w:val="24"/>
+          <w:szCs w:val="24"/>
+        </w:rPr>
+      </w:pPr>
+      <w:r>
+        <w:rPr>
+          <w:sz w:val="24"/>
+          <w:szCs w:val="24"/>
+        </w:rPr>
+        <w:t xml:space="preserve">        </w:t>
+      </w:r>
+      <w:proofErr w:type="gramStart"/>
+      <w:r>
+        <w:rPr>
+          <w:sz w:val="24"/>
+          <w:szCs w:val="24"/>
+        </w:rPr>
+        <w:t>for(</w:t>
+      </w:r>
+      <w:proofErr w:type="spellStart"/>
+      <w:proofErr w:type="gramEnd"/>
+      <w:r>
+        <w:rPr>
+          <w:sz w:val="24"/>
+          <w:szCs w:val="24"/>
+        </w:rPr>
+        <w:t>int</w:t>
+      </w:r>
+      <w:proofErr w:type="spellEnd"/>
+      <w:r>
+        <w:rPr>
+          <w:sz w:val="24"/>
+          <w:szCs w:val="24"/>
+        </w:rPr>
+        <w:t xml:space="preserve"> </w:t>
+      </w:r>
+      <w:proofErr w:type="spellStart"/>
+      <w:r>
+        <w:rPr>
+          <w:sz w:val="24"/>
+          <w:szCs w:val="24"/>
+        </w:rPr>
+        <w:t>i</w:t>
+      </w:r>
+      <w:proofErr w:type="spellEnd"/>
+      <w:r>
+        <w:rPr>
+          <w:sz w:val="24"/>
+          <w:szCs w:val="24"/>
+        </w:rPr>
+        <w:t xml:space="preserve"> = 0; </w:t>
+      </w:r>
+      <w:proofErr w:type="spellStart"/>
+      <w:r>
+        <w:rPr>
+          <w:sz w:val="24"/>
+          <w:szCs w:val="24"/>
+        </w:rPr>
+        <w:t>i</w:t>
+      </w:r>
+      <w:proofErr w:type="spellEnd"/>
+      <w:r>
+        <w:rPr>
+          <w:sz w:val="24"/>
+          <w:szCs w:val="24"/>
+        </w:rPr>
+        <w:t xml:space="preserve"> &lt; binary2.length(); </w:t>
+      </w:r>
+      <w:proofErr w:type="spellStart"/>
+      <w:r>
+        <w:rPr>
+          <w:sz w:val="24"/>
+          <w:szCs w:val="24"/>
+        </w:rPr>
+        <w:t>i</w:t>
+      </w:r>
+      <w:proofErr w:type="spellEnd"/>
+      <w:r>
+        <w:rPr>
+          <w:sz w:val="24"/>
+          <w:szCs w:val="24"/>
+        </w:rPr>
+        <w:t>++)</w:t>
+      </w:r>
+    </w:p>
+    <w:p>
+      <w:pPr>
+        <w:pStyle w:val="p1"/>
+        <w:rPr>
+          <w:sz w:val="24"/>
+          <w:szCs w:val="24"/>
+        </w:rPr>
+      </w:pPr>
+      <w:r>
+        <w:rPr>
+          <w:sz w:val="24"/>
+          <w:szCs w:val="24"/>
+        </w:rPr>
+        <w:t xml:space="preserve">        {</w:t>
+      </w:r>
+    </w:p>
+    <w:p>
+      <w:pPr>
+        <w:pStyle w:val="p1"/>
+        <w:rPr>
+          <w:sz w:val="24"/>
+          <w:szCs w:val="24"/>
+        </w:rPr>
+      </w:pPr>
+      <w:r>
+        <w:rPr>
+          <w:sz w:val="24"/>
+          <w:szCs w:val="24"/>
+        </w:rPr>
+        <w:t xml:space="preserve">         count2+=binary2.charAt(</w:t>
+      </w:r>
+      <w:proofErr w:type="spellStart"/>
+      <w:r>
+        <w:rPr>
+          <w:sz w:val="24"/>
+          <w:szCs w:val="24"/>
+        </w:rPr>
+        <w:t>i</w:t>
+      </w:r>
+      <w:proofErr w:type="spellEnd"/>
+      <w:r>
+        <w:rPr>
+          <w:sz w:val="24"/>
+          <w:szCs w:val="24"/>
+        </w:rPr>
+        <w:t>) &amp; 1;</w:t>
+      </w:r>
+    </w:p>
+    <w:p>
+      <w:pPr>
+        <w:pStyle w:val="p1"/>
+        <w:rPr>
+          <w:sz w:val="24"/>
+          <w:szCs w:val="24"/>
+        </w:rPr>
+      </w:pPr>
+      <w:r>
+        <w:rPr>
+          <w:sz w:val="24"/>
+          <w:szCs w:val="24"/>
+        </w:rPr>
+        <w:t xml:space="preserve">        }</w:t>
+      </w:r>
+    </w:p>
+    <w:p>
+      <w:pPr>
+        <w:pStyle w:val="p1"/>
+        <w:rPr>
+          <w:sz w:val="24"/>
+          <w:szCs w:val="24"/>
+        </w:rPr>
+      </w:pPr>
+      <w:r>
+        <w:rPr>
+          <w:sz w:val="24"/>
+          <w:szCs w:val="24"/>
+        </w:rPr>
+        <w:t xml:space="preserve">        </w:t>
+      </w:r>
+    </w:p>
+    <w:p>
+      <w:pPr>
+        <w:pStyle w:val="p1"/>
+        <w:rPr>
+          <w:sz w:val="24"/>
+          <w:szCs w:val="24"/>
+        </w:rPr>
+      </w:pPr>
+      <w:r>
+        <w:rPr>
+          <w:sz w:val="24"/>
+          <w:szCs w:val="24"/>
+        </w:rPr>
+        <w:t xml:space="preserve">        </w:t>
+      </w:r>
+      <w:proofErr w:type="gramStart"/>
+      <w:r>
+        <w:rPr>
+          <w:sz w:val="24"/>
+          <w:szCs w:val="24"/>
+        </w:rPr>
+        <w:t>if(</w:t>
+      </w:r>
+      <w:proofErr w:type="gramEnd"/>
+      <w:r>
+        <w:rPr>
+          <w:sz w:val="24"/>
+          <w:szCs w:val="24"/>
+        </w:rPr>
+        <w:t>count1 == count2)</w:t>
+      </w:r>
+    </w:p>
+    <w:p>
+      <w:pPr>
+        <w:pStyle w:val="p1"/>
+        <w:rPr>
+          <w:sz w:val="24"/>
+          <w:szCs w:val="24"/>
+        </w:rPr>
+      </w:pPr>
+      <w:r>
+        <w:rPr>
+          <w:sz w:val="24"/>
+          <w:szCs w:val="24"/>
+        </w:rPr>
+        <w:t xml:space="preserve">        {</w:t>
+      </w:r>
+    </w:p>
+    <w:p>
+      <w:pPr>
+        <w:pStyle w:val="p1"/>
+        <w:rPr>
+          <w:sz w:val="24"/>
+          <w:szCs w:val="24"/>
+        </w:rPr>
+      </w:pPr>
+      <w:r>
+        <w:rPr>
+          <w:sz w:val="24"/>
+          <w:szCs w:val="24"/>
+        </w:rPr>
+        <w:t xml:space="preserve">            return 0;</w:t>
+      </w:r>
+    </w:p>
+    <w:p>
+      <w:pPr>
+        <w:pStyle w:val="p1"/>
+        <w:rPr>
+          <w:sz w:val="24"/>
+          <w:szCs w:val="24"/>
+        </w:rPr>
+      </w:pPr>
+      <w:r>
+        <w:rPr>
+          <w:sz w:val="24"/>
+          <w:szCs w:val="24"/>
+        </w:rPr>
+        <w:t xml:space="preserve">        }</w:t>
+      </w:r>
+    </w:p>
+    <w:p>
+      <w:pPr>
+        <w:pStyle w:val="p1"/>
+        <w:rPr>
+          <w:sz w:val="24"/>
+          <w:szCs w:val="24"/>
+        </w:rPr>
+      </w:pPr>
+      <w:r>
+        <w:rPr>
+          <w:sz w:val="24"/>
+          <w:szCs w:val="24"/>
+        </w:rPr>
+        <w:t xml:space="preserve">        else if (count1 &lt; count2)</w:t>
+      </w:r>
+    </w:p>
+    <w:p>
+      <w:pPr>
+        <w:pStyle w:val="p1"/>
+        <w:rPr>
+          <w:sz w:val="24"/>
+          <w:szCs w:val="24"/>
+        </w:rPr>
+      </w:pPr>
+      <w:r>
+        <w:rPr>
+          <w:sz w:val="24"/>
+          <w:szCs w:val="24"/>
+        </w:rPr>
+        <w:t xml:space="preserve">        {</w:t>
+      </w:r>
+    </w:p>
+    <w:p>
+      <w:pPr>
+        <w:pStyle w:val="p1"/>
+        <w:rPr>
+          <w:sz w:val="24"/>
+          <w:szCs w:val="24"/>
+        </w:rPr>
+      </w:pPr>
+      <w:r>
+        <w:rPr>
+          <w:sz w:val="24"/>
+          <w:szCs w:val="24"/>
+        </w:rPr>
+        <w:t xml:space="preserve">            return -1;</w:t>
+      </w:r>
+    </w:p>
+    <w:p>
+      <w:pPr>
+        <w:pStyle w:val="p1"/>
+        <w:rPr>
+          <w:sz w:val="24"/>
+          <w:szCs w:val="24"/>
+        </w:rPr>
+      </w:pPr>
+      <w:r>
+        <w:rPr>
+          <w:sz w:val="24"/>
+          <w:szCs w:val="24"/>
+        </w:rPr>
+        <w:t xml:space="preserve">        }   </w:t>
+      </w:r>
+    </w:p>
+    <w:p>
+      <w:pPr>
+        <w:pStyle w:val="p1"/>
+        <w:rPr>
+          <w:sz w:val="24"/>
+          <w:szCs w:val="24"/>
+        </w:rPr>
+      </w:pPr>
+      <w:r>
+        <w:rPr>
+          <w:sz w:val="24"/>
+          <w:szCs w:val="24"/>
+        </w:rPr>
+        <w:t xml:space="preserve">        else</w:t>
+      </w:r>
+    </w:p>
+    <w:p>
+      <w:pPr>
+        <w:pStyle w:val="p1"/>
+        <w:rPr>
+          <w:sz w:val="24"/>
+          <w:szCs w:val="24"/>
+        </w:rPr>
+      </w:pPr>
+      <w:r>
+        <w:rPr>
+          <w:sz w:val="24"/>
+          <w:szCs w:val="24"/>
+        </w:rPr>
+        <w:t xml:space="preserve">            return 1;</w:t>
+      </w:r>
+    </w:p>
+    <w:p>
+      <w:pPr>
+        <w:pStyle w:val="p1"/>
+        <w:rPr>
+          <w:sz w:val="24"/>
+          <w:szCs w:val="24"/>
+        </w:rPr>
+      </w:pPr>
+      <w:r>
+        <w:rPr>
+          <w:sz w:val="24"/>
+          <w:szCs w:val="24"/>
+        </w:rPr>
+        <w:t xml:space="preserve">    }</w:t>
+      </w:r>
+    </w:p>
+    <w:p>
+      <w:pPr>
+        <w:pStyle w:val="p1"/>
+        <w:rPr>
+          <w:sz w:val="24"/>
+          <w:szCs w:val="24"/>
+        </w:rPr>
+      </w:pPr>
+    </w:p>
+    <w:p>
+      <w:pPr>
+        <w:pStyle w:val="p1"/>
+        <w:rPr>
+          <w:sz w:val="24"/>
+          <w:szCs w:val="24"/>
+        </w:rPr>
+      </w:pPr>
+      <w:r>
+        <w:rPr>
+          <w:sz w:val="24"/>
+          <w:szCs w:val="24"/>
+        </w:rPr>
+        <w:t>}</w:t>
+      </w:r>
     </w:p>
     <w:p>
       <w:pPr>
@@ -3805,7 +5686,7 @@
 </file>
 
 <file path=word/numbering.xml><?xml version="1.0" encoding="utf-8"?>
-<w:numbering xmlns:wpc="http://schemas.microsoft.com/office/word/2010/wordprocessingCanvas" xmlns:cx="http://schemas.microsoft.com/office/drawing/2014/chartex" xmlns:cx1="http://schemas.microsoft.com/office/drawing/2015/9/8/chartex" xmlns:cx2="http://schemas.microsoft.com/office/drawing/2015/10/21/chartex" xmlns:cx3="http://schemas.microsoft.com/office/drawing/2016/5/9/chartex" xmlns:cx4="http://schemas.microsoft.com/office/drawing/2016/5/10/chartex" xmlns:cx5="http://schemas.microsoft.com/office/drawing/2016/5/11/chartex" xmlns:cx6="http://schemas.microsoft.com/office/drawing/2016/5/12/chartex" xmlns:cx7="http://schemas.microsoft.com/office/drawing/2016/5/13/chartex" xmlns:cx8="http://schemas.microsoft.com/office/drawing/2016/5/14/chartex" xmlns:mc="http://schemas.openxmlformats.org/markup-compatibility/2006" xmlns:aink="http://schemas.microsoft.com/office/drawing/2016/ink" xmlns:am3d="http://schemas.microsoft.com/office/drawing/2017/model3d" xmlns:o="urn:schemas-microsoft-com:office:office" xmlns:r="http://schemas.openxmlformats.org/officeDocument/2006/relationships" xmlns:m="http://schemas.openxmlformats.org/officeDocument/2006/math" xmlns:v="urn:schemas-microsoft-com:vml" xmlns:wp14="http://schemas.microsoft.com/office/word/2010/wordprocessingDrawing" xmlns:wp="http://schemas.openxmlformats.org/drawingml/2006/wordprocessingDrawing" xmlns:w10="urn:schemas-microsoft-com:office:word" xmlns:w="http://schemas.openxmlformats.org/wordprocessingml/2006/main" xmlns:w14="http://schemas.microsoft.com/office/word/2010/wordml" xmlns:w15="http://schemas.microsoft.com/office/word/2012/wordml" xmlns:w16cid="http://schemas.microsoft.com/office/word/2016/wordml/cid" xmlns:w16se="http://schemas.microsoft.com/office/word/2015/wordml/symex" xmlns:wpg="http://schemas.microsoft.com/office/word/2010/wordprocessingGroup" xmlns:wpi="http://schemas.microsoft.com/office/word/2010/wordprocessingInk" xmlns:wne="http://schemas.microsoft.com/office/word/2006/wordml" xmlns:wps="http://schemas.microsoft.com/office/word/2010/wordprocessingShape" mc:Ignorable="w14 w15 w16se w16cid wp14">
+<w:numbering xmlns:wpc="http://schemas.microsoft.com/office/word/2010/wordprocessingCanvas" xmlns:cx="http://schemas.microsoft.com/office/drawing/2014/chartex" xmlns:mc="http://schemas.openxmlformats.org/markup-compatibility/2006" xmlns:o="urn:schemas-microsoft-com:office:office" xmlns:r="http://schemas.openxmlformats.org/officeDocument/2006/relationships" xmlns:m="http://schemas.openxmlformats.org/officeDocument/2006/math" xmlns:v="urn:schemas-microsoft-com:vml" xmlns:wp14="http://schemas.microsoft.com/office/word/2010/wordprocessingDrawing" xmlns:wp="http://schemas.openxmlformats.org/drawingml/2006/wordprocessingDrawing" xmlns:w10="urn:schemas-microsoft-com:office:word" xmlns:w="http://schemas.openxmlformats.org/wordprocessingml/2006/main" xmlns:w14="http://schemas.microsoft.com/office/word/2010/wordml" xmlns:w15="http://schemas.microsoft.com/office/word/2012/wordml" xmlns:w16se="http://schemas.microsoft.com/office/word/2015/wordml/symex" xmlns:wpg="http://schemas.microsoft.com/office/word/2010/wordprocessingGroup" xmlns:wpi="http://schemas.microsoft.com/office/word/2010/wordprocessingInk" xmlns:wne="http://schemas.microsoft.com/office/word/2006/wordml" xmlns:wps="http://schemas.microsoft.com/office/word/2010/wordprocessingShape" mc:Ignorable="w14 w15 w16se wp14">
   <w:abstractNum w:abstractNumId="0" w15:restartNumberingAfterBreak="0">
     <w:nsid w:val="1BC7533A"/>
     <w:multiLevelType w:val="hybridMultilevel"/>
@@ -4086,7 +5967,7 @@
 </file>
 
 <file path=word/styles.xml><?xml version="1.0" encoding="utf-8"?>
-<w:styles xmlns:mc="http://schemas.openxmlformats.org/markup-compatibility/2006" xmlns:r="http://schemas.openxmlformats.org/officeDocument/2006/relationships" xmlns:w="http://schemas.openxmlformats.org/wordprocessingml/2006/main" xmlns:w14="http://schemas.microsoft.com/office/word/2010/wordml" xmlns:w15="http://schemas.microsoft.com/office/word/2012/wordml" xmlns:w16cid="http://schemas.microsoft.com/office/word/2016/wordml/cid" xmlns:w16se="http://schemas.microsoft.com/office/word/2015/wordml/symex" mc:Ignorable="w14 w15 w16se w16cid">
+<w:styles xmlns:mc="http://schemas.openxmlformats.org/markup-compatibility/2006" xmlns:r="http://schemas.openxmlformats.org/officeDocument/2006/relationships" xmlns:w="http://schemas.openxmlformats.org/wordprocessingml/2006/main" xmlns:w14="http://schemas.microsoft.com/office/word/2010/wordml" xmlns:w15="http://schemas.microsoft.com/office/word/2012/wordml" xmlns:w16se="http://schemas.microsoft.com/office/word/2015/wordml/symex" mc:Ignorable="w14 w15 w16se">
   <w:docDefaults>
     <w:rPrDefault>
       <w:rPr>
@@ -4098,7 +5979,7 @@
     </w:rPrDefault>
     <w:pPrDefault/>
   </w:docDefaults>
-  <w:latentStyles w:defLockedState="0" w:defUIPriority="99" w:defSemiHidden="0" w:defUnhideWhenUsed="0" w:defQFormat="0" w:count="376">
+  <w:latentStyles w:defLockedState="0" w:defUIPriority="99" w:defSemiHidden="0" w:defUnhideWhenUsed="0" w:defQFormat="0" w:count="371">
     <w:lsdException w:name="Normal" w:uiPriority="0" w:qFormat="1"/>
     <w:lsdException w:name="heading 1" w:uiPriority="9" w:qFormat="1"/>
     <w:lsdException w:name="heading 2" w:semiHidden="1" w:uiPriority="9" w:unhideWhenUsed="1" w:qFormat="1"/>
@@ -4204,6 +6085,7 @@
     <w:lsdException w:name="HTML Sample" w:semiHidden="1" w:unhideWhenUsed="1"/>
     <w:lsdException w:name="HTML Typewriter" w:semiHidden="1" w:unhideWhenUsed="1"/>
     <w:lsdException w:name="HTML Variable" w:semiHidden="1" w:unhideWhenUsed="1"/>
+    <w:lsdException w:name="Normal Table" w:semiHidden="1" w:unhideWhenUsed="1"/>
     <w:lsdException w:name="annotation subject" w:semiHidden="1" w:unhideWhenUsed="1"/>
     <w:lsdException w:name="No List" w:semiHidden="1" w:unhideWhenUsed="1"/>
     <w:lsdException w:name="Outline List 1" w:semiHidden="1" w:unhideWhenUsed="1"/>
@@ -4250,8 +6132,10 @@
     <w:lsdException w:name="Table Subtle 2" w:semiHidden="1" w:unhideWhenUsed="1"/>
     <w:lsdException w:name="Table Web 1" w:semiHidden="1" w:unhideWhenUsed="1"/>
     <w:lsdException w:name="Table Web 2" w:semiHidden="1" w:unhideWhenUsed="1"/>
+    <w:lsdException w:name="Table Web 3" w:semiHidden="1" w:unhideWhenUsed="1"/>
     <w:lsdException w:name="Balloon Text" w:semiHidden="1" w:unhideWhenUsed="1"/>
     <w:lsdException w:name="Table Grid" w:uiPriority="39"/>
+    <w:lsdException w:name="Table Theme" w:semiHidden="1" w:unhideWhenUsed="1"/>
     <w:lsdException w:name="Placeholder Text" w:semiHidden="1"/>
     <w:lsdException w:name="No Spacing" w:uiPriority="1" w:qFormat="1"/>
     <w:lsdException w:name="Light Shading" w:uiPriority="60"/>
@@ -4467,9 +6351,6 @@
     <w:lsdException w:name="List Table 5 Dark Accent 6" w:uiPriority="50"/>
     <w:lsdException w:name="List Table 6 Colorful Accent 6" w:uiPriority="51"/>
     <w:lsdException w:name="List Table 7 Colorful Accent 6" w:uiPriority="52"/>
-    <w:lsdException w:name="Mention" w:semiHidden="1" w:unhideWhenUsed="1"/>
-    <w:lsdException w:name="Smart Hyperlink" w:semiHidden="1" w:unhideWhenUsed="1"/>
-    <w:lsdException w:name="Smart Link" w:semiHidden="1" w:unhideWhenUsed="1"/>
   </w:latentStyles>
   <w:style w:type="paragraph" w:default="1" w:styleId="Normal">
     <w:name w:val="Normal"/>
@@ -4706,7 +6587,7 @@
       <w:u w:val="single"/>
     </w:rPr>
   </w:style>
-  <w:style w:type="character" w:styleId="UnresolvedMention">
+  <w:style w:type="character" w:customStyle="1" w:styleId="UnresolvedMention">
     <w:name w:val="Unresolved Mention"/>
     <w:basedOn w:val="DefaultParagraphFont"/>
     <w:uiPriority w:val="99"/>

</xml_diff>